<commit_message>
TS PP 6.2 files
</commit_message>
<xml_diff>
--- a/TS-Padam/TS-6.2/TS 6.2 Sanskrit Pada Paatam Corrections.docx
+++ b/TS-Padam/TS-6.2/TS 6.2 Sanskrit Pada Paatam Corrections.docx
@@ -1,6 +1,6 @@
 
 <file path=word/document.xml><?xml version="1.0" encoding="utf-8"?>
-<w:document xmlns:wpc="http://schemas.microsoft.com/office/word/2010/wordprocessingCanvas" xmlns:cx="http://schemas.microsoft.com/office/drawing/2014/chartex" xmlns:cx1="http://schemas.microsoft.com/office/drawing/2015/9/8/chartex" xmlns:mc="http://schemas.openxmlformats.org/markup-compatibility/2006" xmlns:o="urn:schemas-microsoft-com:office:office" xmlns:r="http://schemas.openxmlformats.org/officeDocument/2006/relationships" xmlns:m="http://schemas.openxmlformats.org/officeDocument/2006/math" xmlns:v="urn:schemas-microsoft-com:vml" xmlns:wp14="http://schemas.microsoft.com/office/word/2010/wordprocessingDrawing" xmlns:wp="http://schemas.openxmlformats.org/drawingml/2006/wordprocessingDrawing" xmlns:w10="urn:schemas-microsoft-com:office:word" xmlns:w="http://schemas.openxmlformats.org/wordprocessingml/2006/main" xmlns:w14="http://schemas.microsoft.com/office/word/2010/wordml" xmlns:w15="http://schemas.microsoft.com/office/word/2012/wordml" xmlns:w16se="http://schemas.microsoft.com/office/word/2015/wordml/symex" xmlns:wpg="http://schemas.microsoft.com/office/word/2010/wordprocessingGroup" xmlns:wpi="http://schemas.microsoft.com/office/word/2010/wordprocessingInk" xmlns:wne="http://schemas.microsoft.com/office/word/2006/wordml" xmlns:wps="http://schemas.microsoft.com/office/word/2010/wordprocessingShape" mc:Ignorable="w14 w15 w16se wp14">
+<w:document xmlns:wpc="http://schemas.microsoft.com/office/word/2010/wordprocessingCanvas" xmlns:cx="http://schemas.microsoft.com/office/drawing/2014/chartex" xmlns:cx1="http://schemas.microsoft.com/office/drawing/2015/9/8/chartex" xmlns:cx2="http://schemas.microsoft.com/office/drawing/2015/10/21/chartex" xmlns:cx3="http://schemas.microsoft.com/office/drawing/2016/5/9/chartex" xmlns:cx4="http://schemas.microsoft.com/office/drawing/2016/5/10/chartex" xmlns:cx5="http://schemas.microsoft.com/office/drawing/2016/5/11/chartex" xmlns:cx6="http://schemas.microsoft.com/office/drawing/2016/5/12/chartex" xmlns:cx7="http://schemas.microsoft.com/office/drawing/2016/5/13/chartex" xmlns:cx8="http://schemas.microsoft.com/office/drawing/2016/5/14/chartex" xmlns:mc="http://schemas.openxmlformats.org/markup-compatibility/2006" xmlns:aink="http://schemas.microsoft.com/office/drawing/2016/ink" xmlns:am3d="http://schemas.microsoft.com/office/drawing/2017/model3d" xmlns:o="urn:schemas-microsoft-com:office:office" xmlns:r="http://schemas.openxmlformats.org/officeDocument/2006/relationships" xmlns:m="http://schemas.openxmlformats.org/officeDocument/2006/math" xmlns:v="urn:schemas-microsoft-com:vml" xmlns:wp14="http://schemas.microsoft.com/office/word/2010/wordprocessingDrawing" xmlns:wp="http://schemas.openxmlformats.org/drawingml/2006/wordprocessingDrawing" xmlns:w10="urn:schemas-microsoft-com:office:word" xmlns:w="http://schemas.openxmlformats.org/wordprocessingml/2006/main" xmlns:w14="http://schemas.microsoft.com/office/word/2010/wordml" xmlns:w15="http://schemas.microsoft.com/office/word/2012/wordml" xmlns:w16cex="http://schemas.microsoft.com/office/word/2018/wordml/cex" xmlns:w16cid="http://schemas.microsoft.com/office/word/2016/wordml/cid" xmlns:w16="http://schemas.microsoft.com/office/word/2018/wordml" xmlns:w16sdtdh="http://schemas.microsoft.com/office/word/2020/wordml/sdtdatahash" xmlns:w16se="http://schemas.microsoft.com/office/word/2015/wordml/symex" xmlns:wpg="http://schemas.microsoft.com/office/word/2010/wordprocessingGroup" xmlns:wpi="http://schemas.microsoft.com/office/word/2010/wordprocessingInk" xmlns:wne="http://schemas.microsoft.com/office/word/2006/wordml" xmlns:wps="http://schemas.microsoft.com/office/word/2010/wordprocessingShape" mc:Ignorable="w14 w15 w16se w16cid w16 w16cex w16sdtdh wp14">
   <w:body>
     <w:p>
       <w:pPr>
@@ -21,51 +21,7 @@
           <w:szCs w:val="32"/>
           <w:u w:val="single"/>
         </w:rPr>
-        <w:t xml:space="preserve">TS </w:t>
-      </w:r>
-      <w:proofErr w:type="spellStart"/>
-      <w:r>
-        <w:rPr>
-          <w:b/>
-          <w:bCs/>
-          <w:sz w:val="32"/>
-          <w:szCs w:val="32"/>
-          <w:u w:val="single"/>
-        </w:rPr>
-        <w:t>Pada</w:t>
-      </w:r>
-      <w:proofErr w:type="spellEnd"/>
-      <w:r>
-        <w:rPr>
-          <w:b/>
-          <w:bCs/>
-          <w:sz w:val="32"/>
-          <w:szCs w:val="32"/>
-          <w:u w:val="single"/>
-        </w:rPr>
-        <w:t xml:space="preserve"> </w:t>
-      </w:r>
-      <w:proofErr w:type="spellStart"/>
-      <w:r>
-        <w:rPr>
-          <w:b/>
-          <w:bCs/>
-          <w:sz w:val="32"/>
-          <w:szCs w:val="32"/>
-          <w:u w:val="single"/>
-        </w:rPr>
-        <w:t>Paatam</w:t>
-      </w:r>
-      <w:proofErr w:type="spellEnd"/>
-      <w:r>
-        <w:rPr>
-          <w:b/>
-          <w:bCs/>
-          <w:sz w:val="32"/>
-          <w:szCs w:val="32"/>
-          <w:u w:val="single"/>
-        </w:rPr>
-        <w:t xml:space="preserve"> – TS 6.2 Sanskrit co</w:t>
+        <w:t>TS Pada Paatam – TS 6.2 Sanskrit co</w:t>
       </w:r>
       <w:r>
         <w:rPr>
@@ -165,12 +121,16 @@
             <w:pPr>
               <w:jc w:val="center"/>
               <w:rPr>
+                <w:b/>
+                <w:bCs/>
                 <w:sz w:val="32"/>
                 <w:szCs w:val="32"/>
               </w:rPr>
             </w:pPr>
             <w:r>
               <w:rPr>
+                <w:b/>
+                <w:bCs/>
                 <w:sz w:val="32"/>
                 <w:szCs w:val="32"/>
               </w:rPr>
@@ -181,12 +141,16 @@
             <w:pPr>
               <w:jc w:val="center"/>
               <w:rPr>
+                <w:b/>
+                <w:bCs/>
                 <w:sz w:val="32"/>
                 <w:szCs w:val="32"/>
               </w:rPr>
             </w:pPr>
             <w:r>
               <w:rPr>
+                <w:b/>
+                <w:bCs/>
                 <w:sz w:val="32"/>
                 <w:szCs w:val="32"/>
               </w:rPr>
@@ -202,12 +166,16 @@
             <w:pPr>
               <w:jc w:val="center"/>
               <w:rPr>
+                <w:b/>
+                <w:bCs/>
                 <w:sz w:val="32"/>
                 <w:szCs w:val="32"/>
               </w:rPr>
             </w:pPr>
             <w:r>
               <w:rPr>
+                <w:b/>
+                <w:bCs/>
                 <w:sz w:val="32"/>
                 <w:szCs w:val="32"/>
               </w:rPr>
@@ -224,12 +192,16 @@
               <w:ind w:right="-18"/>
               <w:jc w:val="center"/>
               <w:rPr>
+                <w:b/>
+                <w:bCs/>
                 <w:sz w:val="32"/>
                 <w:szCs w:val="32"/>
               </w:rPr>
             </w:pPr>
             <w:r>
               <w:rPr>
+                <w:b/>
+                <w:bCs/>
                 <w:sz w:val="32"/>
                 <w:szCs w:val="32"/>
               </w:rPr>
@@ -701,20 +673,8 @@
                 <w:sz w:val="28"/>
                 <w:szCs w:val="28"/>
               </w:rPr>
-              <w:t xml:space="preserve">TS 6.2.2.7 - </w:t>
-            </w:r>
-            <w:proofErr w:type="spellStart"/>
-            <w:r>
-              <w:rPr>
-                <w:rFonts w:cs="Arial"/>
-                <w:b/>
-                <w:bCs/>
-                <w:sz w:val="28"/>
-                <w:szCs w:val="28"/>
-              </w:rPr>
-              <w:t>Padam</w:t>
-            </w:r>
-            <w:proofErr w:type="spellEnd"/>
+              <w:t>TS 6.2.2.7 - Padam</w:t>
+            </w:r>
           </w:p>
           <w:p>
             <w:pPr>
@@ -730,27 +690,15 @@
                 <w:szCs w:val="28"/>
               </w:rPr>
             </w:pPr>
-            <w:proofErr w:type="spellStart"/>
-            <w:r>
-              <w:rPr>
-                <w:rFonts w:cs="Arial"/>
-                <w:b/>
-                <w:bCs/>
-                <w:sz w:val="28"/>
-                <w:szCs w:val="28"/>
-              </w:rPr>
-              <w:t>Padam</w:t>
-            </w:r>
-            <w:proofErr w:type="spellEnd"/>
-            <w:r>
-              <w:rPr>
-                <w:rFonts w:cs="Arial"/>
-                <w:b/>
-                <w:bCs/>
-                <w:sz w:val="28"/>
-                <w:szCs w:val="28"/>
-              </w:rPr>
-              <w:t xml:space="preserve"> No. 34</w:t>
+            <w:r>
+              <w:rPr>
+                <w:rFonts w:cs="Arial"/>
+                <w:b/>
+                <w:bCs/>
+                <w:sz w:val="28"/>
+                <w:szCs w:val="28"/>
+              </w:rPr>
+              <w:t>Padam No. 34</w:t>
             </w:r>
           </w:p>
           <w:p>
@@ -1798,8 +1746,6 @@
               </w:rPr>
               <w:t xml:space="preserve"> </w:t>
             </w:r>
-            <w:bookmarkStart w:id="0" w:name="_GoBack"/>
-            <w:bookmarkEnd w:id="0"/>
             <w:proofErr w:type="spellStart"/>
             <w:r>
               <w:rPr>
@@ -2157,20 +2103,8 @@
                 <w:sz w:val="28"/>
                 <w:szCs w:val="28"/>
               </w:rPr>
-              <w:t xml:space="preserve">TS 6.2.9.3 - </w:t>
-            </w:r>
-            <w:proofErr w:type="spellStart"/>
-            <w:r>
-              <w:rPr>
-                <w:rFonts w:cs="Arial"/>
-                <w:b/>
-                <w:bCs/>
-                <w:sz w:val="28"/>
-                <w:szCs w:val="28"/>
-              </w:rPr>
-              <w:t>Padam</w:t>
-            </w:r>
-            <w:proofErr w:type="spellEnd"/>
+              <w:t>TS 6.2.9.3 - Padam</w:t>
+            </w:r>
           </w:p>
           <w:p>
             <w:pPr>
@@ -2186,27 +2120,15 @@
                 <w:szCs w:val="28"/>
               </w:rPr>
             </w:pPr>
-            <w:proofErr w:type="spellStart"/>
-            <w:r>
-              <w:rPr>
-                <w:rFonts w:cs="Arial"/>
-                <w:b/>
-                <w:bCs/>
-                <w:sz w:val="28"/>
-                <w:szCs w:val="28"/>
-              </w:rPr>
-              <w:t>Padam</w:t>
-            </w:r>
-            <w:proofErr w:type="spellEnd"/>
-            <w:r>
-              <w:rPr>
-                <w:rFonts w:cs="Arial"/>
-                <w:b/>
-                <w:bCs/>
-                <w:sz w:val="28"/>
-                <w:szCs w:val="28"/>
-              </w:rPr>
-              <w:t xml:space="preserve"> No. 19</w:t>
+            <w:r>
+              <w:rPr>
+                <w:rFonts w:cs="Arial"/>
+                <w:b/>
+                <w:bCs/>
+                <w:sz w:val="28"/>
+                <w:szCs w:val="28"/>
+              </w:rPr>
+              <w:t>Padam No. 19</w:t>
             </w:r>
           </w:p>
           <w:p>
@@ -2579,20 +2501,8 @@
                 <w:sz w:val="28"/>
                 <w:szCs w:val="28"/>
               </w:rPr>
-              <w:t xml:space="preserve">TS 6.2.9.4 - </w:t>
-            </w:r>
-            <w:proofErr w:type="spellStart"/>
-            <w:r>
-              <w:rPr>
-                <w:rFonts w:cs="Arial"/>
-                <w:b/>
-                <w:bCs/>
-                <w:sz w:val="28"/>
-                <w:szCs w:val="28"/>
-              </w:rPr>
-              <w:t>Padam</w:t>
-            </w:r>
-            <w:proofErr w:type="spellEnd"/>
+              <w:t>TS 6.2.9.4 - Padam</w:t>
+            </w:r>
           </w:p>
           <w:p>
             <w:pPr>
@@ -2608,27 +2518,15 @@
                 <w:szCs w:val="28"/>
               </w:rPr>
             </w:pPr>
-            <w:proofErr w:type="spellStart"/>
-            <w:r>
-              <w:rPr>
-                <w:rFonts w:cs="Arial"/>
-                <w:b/>
-                <w:bCs/>
-                <w:sz w:val="28"/>
-                <w:szCs w:val="28"/>
-              </w:rPr>
-              <w:t>Padam</w:t>
-            </w:r>
-            <w:proofErr w:type="spellEnd"/>
-            <w:r>
-              <w:rPr>
-                <w:rFonts w:cs="Arial"/>
-                <w:b/>
-                <w:bCs/>
-                <w:sz w:val="28"/>
-                <w:szCs w:val="28"/>
-              </w:rPr>
-              <w:t xml:space="preserve"> No. 27</w:t>
+            <w:r>
+              <w:rPr>
+                <w:rFonts w:cs="Arial"/>
+                <w:b/>
+                <w:bCs/>
+                <w:sz w:val="28"/>
+                <w:szCs w:val="28"/>
+              </w:rPr>
+              <w:t>Padam No. 27</w:t>
             </w:r>
           </w:p>
           <w:p>
@@ -3417,20 +3315,8 @@
                 <w:sz w:val="28"/>
                 <w:szCs w:val="28"/>
               </w:rPr>
-              <w:t xml:space="preserve">TS 6.2.10.5 - </w:t>
-            </w:r>
-            <w:proofErr w:type="spellStart"/>
-            <w:r>
-              <w:rPr>
-                <w:rFonts w:cs="Arial"/>
-                <w:b/>
-                <w:bCs/>
-                <w:sz w:val="28"/>
-                <w:szCs w:val="28"/>
-              </w:rPr>
-              <w:t>Padam</w:t>
-            </w:r>
-            <w:proofErr w:type="spellEnd"/>
+              <w:t>TS 6.2.10.5 - Padam</w:t>
+            </w:r>
           </w:p>
           <w:p>
             <w:pPr>
@@ -3446,27 +3332,15 @@
                 <w:szCs w:val="28"/>
               </w:rPr>
             </w:pPr>
-            <w:proofErr w:type="spellStart"/>
-            <w:r>
-              <w:rPr>
-                <w:rFonts w:cs="Arial"/>
-                <w:b/>
-                <w:bCs/>
-                <w:sz w:val="28"/>
-                <w:szCs w:val="28"/>
-              </w:rPr>
-              <w:t>Padam</w:t>
-            </w:r>
-            <w:proofErr w:type="spellEnd"/>
-            <w:r>
-              <w:rPr>
-                <w:rFonts w:cs="Arial"/>
-                <w:b/>
-                <w:bCs/>
-                <w:sz w:val="28"/>
-                <w:szCs w:val="28"/>
-              </w:rPr>
-              <w:t xml:space="preserve"> No. - 9</w:t>
+            <w:r>
+              <w:rPr>
+                <w:rFonts w:cs="Arial"/>
+                <w:b/>
+                <w:bCs/>
+                <w:sz w:val="28"/>
+                <w:szCs w:val="28"/>
+              </w:rPr>
+              <w:t>Padam No. - 9</w:t>
             </w:r>
           </w:p>
           <w:p>
@@ -4034,20 +3908,8 @@
                 <w:sz w:val="28"/>
                 <w:szCs w:val="28"/>
               </w:rPr>
-              <w:t xml:space="preserve">TS 6.2.10.5 - </w:t>
-            </w:r>
-            <w:proofErr w:type="spellStart"/>
-            <w:r>
-              <w:rPr>
-                <w:rFonts w:cs="Arial"/>
-                <w:b/>
-                <w:bCs/>
-                <w:sz w:val="28"/>
-                <w:szCs w:val="28"/>
-              </w:rPr>
-              <w:t>Padam</w:t>
-            </w:r>
-            <w:proofErr w:type="spellEnd"/>
+              <w:t>TS 6.2.10.5 - Padam</w:t>
+            </w:r>
           </w:p>
           <w:p>
             <w:pPr>
@@ -4063,27 +3925,15 @@
                 <w:szCs w:val="28"/>
               </w:rPr>
             </w:pPr>
-            <w:proofErr w:type="spellStart"/>
-            <w:r>
-              <w:rPr>
-                <w:rFonts w:cs="Arial"/>
-                <w:b/>
-                <w:bCs/>
-                <w:sz w:val="28"/>
-                <w:szCs w:val="28"/>
-              </w:rPr>
-              <w:t>Padam</w:t>
-            </w:r>
-            <w:proofErr w:type="spellEnd"/>
-            <w:r>
-              <w:rPr>
-                <w:rFonts w:cs="Arial"/>
-                <w:b/>
-                <w:bCs/>
-                <w:sz w:val="28"/>
-                <w:szCs w:val="28"/>
-              </w:rPr>
-              <w:t xml:space="preserve"> No. 23</w:t>
+            <w:r>
+              <w:rPr>
+                <w:rFonts w:cs="Arial"/>
+                <w:b/>
+                <w:bCs/>
+                <w:sz w:val="28"/>
+                <w:szCs w:val="28"/>
+              </w:rPr>
+              <w:t>Padam No. 23</w:t>
             </w:r>
           </w:p>
           <w:p>
@@ -4483,20 +4333,8 @@
                 <w:sz w:val="28"/>
                 <w:szCs w:val="28"/>
               </w:rPr>
-              <w:t xml:space="preserve"> - </w:t>
-            </w:r>
-            <w:proofErr w:type="spellStart"/>
-            <w:r>
-              <w:rPr>
-                <w:rFonts w:cs="Arial"/>
-                <w:b/>
-                <w:bCs/>
-                <w:sz w:val="28"/>
-                <w:szCs w:val="28"/>
-              </w:rPr>
-              <w:t>Padam</w:t>
-            </w:r>
-            <w:proofErr w:type="spellEnd"/>
+              <w:t xml:space="preserve"> - Padam</w:t>
+            </w:r>
           </w:p>
           <w:p>
             <w:pPr>
@@ -4512,27 +4350,15 @@
                 <w:szCs w:val="28"/>
               </w:rPr>
             </w:pPr>
-            <w:proofErr w:type="spellStart"/>
-            <w:r>
-              <w:rPr>
-                <w:rFonts w:cs="Arial"/>
-                <w:b/>
-                <w:bCs/>
-                <w:sz w:val="28"/>
-                <w:szCs w:val="28"/>
-              </w:rPr>
-              <w:t>Padam</w:t>
-            </w:r>
-            <w:proofErr w:type="spellEnd"/>
-            <w:r>
-              <w:rPr>
-                <w:rFonts w:cs="Arial"/>
-                <w:b/>
-                <w:bCs/>
-                <w:sz w:val="28"/>
-                <w:szCs w:val="28"/>
-              </w:rPr>
-              <w:t xml:space="preserve"> No. </w:t>
+            <w:r>
+              <w:rPr>
+                <w:rFonts w:cs="Arial"/>
+                <w:b/>
+                <w:bCs/>
+                <w:sz w:val="28"/>
+                <w:szCs w:val="28"/>
+              </w:rPr>
+              <w:t xml:space="preserve">Padam No. </w:t>
             </w:r>
             <w:r>
               <w:rPr>
@@ -4905,20 +4731,8 @@
                 <w:sz w:val="28"/>
                 <w:szCs w:val="28"/>
               </w:rPr>
-              <w:t xml:space="preserve"> - </w:t>
-            </w:r>
-            <w:proofErr w:type="spellStart"/>
-            <w:r>
-              <w:rPr>
-                <w:rFonts w:cs="Arial"/>
-                <w:b/>
-                <w:bCs/>
-                <w:sz w:val="28"/>
-                <w:szCs w:val="28"/>
-              </w:rPr>
-              <w:t>Padam</w:t>
-            </w:r>
-            <w:proofErr w:type="spellEnd"/>
+              <w:t xml:space="preserve"> - Padam</w:t>
+            </w:r>
           </w:p>
           <w:p>
             <w:pPr>
@@ -4934,27 +4748,15 @@
                 <w:szCs w:val="28"/>
               </w:rPr>
             </w:pPr>
-            <w:proofErr w:type="spellStart"/>
-            <w:r>
-              <w:rPr>
-                <w:rFonts w:cs="Arial"/>
-                <w:b/>
-                <w:bCs/>
-                <w:sz w:val="28"/>
-                <w:szCs w:val="28"/>
-              </w:rPr>
-              <w:t>Padam</w:t>
-            </w:r>
-            <w:proofErr w:type="spellEnd"/>
-            <w:r>
-              <w:rPr>
-                <w:rFonts w:cs="Arial"/>
-                <w:b/>
-                <w:bCs/>
-                <w:sz w:val="28"/>
-                <w:szCs w:val="28"/>
-              </w:rPr>
-              <w:t xml:space="preserve"> No. </w:t>
+            <w:r>
+              <w:rPr>
+                <w:rFonts w:cs="Arial"/>
+                <w:b/>
+                <w:bCs/>
+                <w:sz w:val="28"/>
+                <w:szCs w:val="28"/>
+              </w:rPr>
+              <w:t xml:space="preserve">Padam No. </w:t>
             </w:r>
             <w:r>
               <w:rPr>
@@ -5467,51 +5269,7 @@
           <w:szCs w:val="32"/>
           <w:u w:val="single"/>
         </w:rPr>
-        <w:t xml:space="preserve">TS </w:t>
-      </w:r>
-      <w:proofErr w:type="spellStart"/>
-      <w:r>
-        <w:rPr>
-          <w:b/>
-          <w:bCs/>
-          <w:sz w:val="32"/>
-          <w:szCs w:val="32"/>
-          <w:u w:val="single"/>
-        </w:rPr>
-        <w:t>Pada</w:t>
-      </w:r>
-      <w:proofErr w:type="spellEnd"/>
-      <w:r>
-        <w:rPr>
-          <w:b/>
-          <w:bCs/>
-          <w:sz w:val="32"/>
-          <w:szCs w:val="32"/>
-          <w:u w:val="single"/>
-        </w:rPr>
-        <w:t xml:space="preserve"> </w:t>
-      </w:r>
-      <w:proofErr w:type="spellStart"/>
-      <w:r>
-        <w:rPr>
-          <w:b/>
-          <w:bCs/>
-          <w:sz w:val="32"/>
-          <w:szCs w:val="32"/>
-          <w:u w:val="single"/>
-        </w:rPr>
-        <w:t>Paatam</w:t>
-      </w:r>
-      <w:proofErr w:type="spellEnd"/>
-      <w:r>
-        <w:rPr>
-          <w:b/>
-          <w:bCs/>
-          <w:sz w:val="32"/>
-          <w:szCs w:val="32"/>
-          <w:u w:val="single"/>
-        </w:rPr>
-        <w:t xml:space="preserve"> – TS 6.2 Sanskrit co</w:t>
+        <w:t>TS Pada Paatam – TS 6.2 Sanskrit co</w:t>
       </w:r>
       <w:r>
         <w:rPr>
@@ -5618,12 +5376,16 @@
             <w:pPr>
               <w:jc w:val="center"/>
               <w:rPr>
+                <w:b/>
+                <w:bCs/>
                 <w:sz w:val="32"/>
                 <w:szCs w:val="32"/>
               </w:rPr>
             </w:pPr>
             <w:r>
               <w:rPr>
+                <w:b/>
+                <w:bCs/>
                 <w:sz w:val="32"/>
                 <w:szCs w:val="32"/>
               </w:rPr>
@@ -5634,12 +5396,16 @@
             <w:pPr>
               <w:jc w:val="center"/>
               <w:rPr>
+                <w:b/>
+                <w:bCs/>
                 <w:sz w:val="32"/>
                 <w:szCs w:val="32"/>
               </w:rPr>
             </w:pPr>
             <w:r>
               <w:rPr>
+                <w:b/>
+                <w:bCs/>
                 <w:sz w:val="32"/>
                 <w:szCs w:val="32"/>
               </w:rPr>
@@ -5655,12 +5421,16 @@
             <w:pPr>
               <w:jc w:val="center"/>
               <w:rPr>
+                <w:b/>
+                <w:bCs/>
                 <w:sz w:val="32"/>
                 <w:szCs w:val="32"/>
               </w:rPr>
             </w:pPr>
             <w:r>
               <w:rPr>
+                <w:b/>
+                <w:bCs/>
                 <w:sz w:val="32"/>
                 <w:szCs w:val="32"/>
               </w:rPr>
@@ -5677,12 +5447,16 @@
               <w:ind w:right="-18"/>
               <w:jc w:val="center"/>
               <w:rPr>
+                <w:b/>
+                <w:bCs/>
                 <w:sz w:val="32"/>
                 <w:szCs w:val="32"/>
               </w:rPr>
             </w:pPr>
             <w:r>
               <w:rPr>
+                <w:b/>
+                <w:bCs/>
                 <w:sz w:val="32"/>
                 <w:szCs w:val="32"/>
               </w:rPr>
@@ -5708,58 +5482,20 @@
               <w:spacing w:line="264" w:lineRule="auto"/>
               <w:rPr>
                 <w:rFonts w:cs="Arial"/>
-                <w:bCs/>
-                <w:sz w:val="32"/>
-                <w:szCs w:val="32"/>
-              </w:rPr>
-            </w:pPr>
-            <w:r>
-              <w:rPr>
-                <w:rFonts w:cs="Arial"/>
-                <w:bCs/>
-                <w:sz w:val="32"/>
-                <w:szCs w:val="32"/>
-              </w:rPr>
-              <w:t>TS 6.2.6.1</w:t>
-            </w:r>
-            <w:r>
-              <w:rPr>
-                <w:rFonts w:cs="Arial"/>
-                <w:bCs/>
-                <w:sz w:val="32"/>
-                <w:szCs w:val="32"/>
-              </w:rPr>
-              <w:t xml:space="preserve"> </w:t>
-            </w:r>
-            <w:r>
-              <w:rPr>
-                <w:rFonts w:cs="Arial"/>
-                <w:bCs/>
-                <w:sz w:val="32"/>
-                <w:szCs w:val="32"/>
-              </w:rPr>
-              <w:t>–</w:t>
-            </w:r>
-            <w:r>
-              <w:rPr>
-                <w:rFonts w:cs="Arial"/>
-                <w:bCs/>
-                <w:sz w:val="32"/>
-                <w:szCs w:val="32"/>
-              </w:rPr>
-              <w:t xml:space="preserve"> </w:t>
-            </w:r>
-            <w:proofErr w:type="spellStart"/>
-            <w:r>
-              <w:rPr>
-                <w:rFonts w:cs="Arial"/>
-                <w:bCs/>
-                <w:sz w:val="32"/>
-                <w:szCs w:val="32"/>
-              </w:rPr>
-              <w:t>Padam</w:t>
-            </w:r>
-            <w:proofErr w:type="spellEnd"/>
+                <w:b/>
+                <w:sz w:val="28"/>
+                <w:szCs w:val="28"/>
+              </w:rPr>
+            </w:pPr>
+            <w:r>
+              <w:rPr>
+                <w:rFonts w:cs="Arial"/>
+                <w:b/>
+                <w:sz w:val="28"/>
+                <w:szCs w:val="28"/>
+              </w:rPr>
+              <w:t>TS 6.2.6.1 – Padam</w:t>
+            </w:r>
           </w:p>
           <w:p>
             <w:pPr>
@@ -5770,17 +5506,17 @@
               <w:spacing w:line="264" w:lineRule="auto"/>
               <w:rPr>
                 <w:rFonts w:cs="Arial"/>
-                <w:bCs/>
-                <w:sz w:val="32"/>
-                <w:szCs w:val="32"/>
-              </w:rPr>
-            </w:pPr>
-            <w:r>
-              <w:rPr>
-                <w:rFonts w:cs="Arial"/>
-                <w:bCs/>
-                <w:sz w:val="32"/>
-                <w:szCs w:val="32"/>
+                <w:b/>
+                <w:sz w:val="28"/>
+                <w:szCs w:val="28"/>
+              </w:rPr>
+            </w:pPr>
+            <w:r>
+              <w:rPr>
+                <w:rFonts w:cs="Arial"/>
+                <w:b/>
+                <w:sz w:val="28"/>
+                <w:szCs w:val="28"/>
               </w:rPr>
               <w:t xml:space="preserve">30th </w:t>
             </w:r>
@@ -5788,9 +5524,9 @@
             <w:r>
               <w:rPr>
                 <w:rFonts w:cs="Arial"/>
-                <w:bCs/>
-                <w:sz w:val="32"/>
-                <w:szCs w:val="32"/>
+                <w:b/>
+                <w:sz w:val="28"/>
+                <w:szCs w:val="28"/>
               </w:rPr>
               <w:t>Panchaati</w:t>
             </w:r>
@@ -6087,58 +5823,20 @@
               <w:spacing w:line="264" w:lineRule="auto"/>
               <w:rPr>
                 <w:rFonts w:cs="Arial"/>
-                <w:bCs/>
-                <w:sz w:val="32"/>
-                <w:szCs w:val="32"/>
-              </w:rPr>
-            </w:pPr>
-            <w:r>
-              <w:rPr>
-                <w:rFonts w:cs="Arial"/>
-                <w:bCs/>
-                <w:sz w:val="32"/>
-                <w:szCs w:val="32"/>
-              </w:rPr>
-              <w:t>TS 6.2.7.4</w:t>
-            </w:r>
-            <w:r>
-              <w:rPr>
-                <w:rFonts w:cs="Arial"/>
-                <w:bCs/>
-                <w:sz w:val="32"/>
-                <w:szCs w:val="32"/>
-              </w:rPr>
-              <w:t xml:space="preserve"> </w:t>
-            </w:r>
-            <w:r>
-              <w:rPr>
-                <w:rFonts w:cs="Arial"/>
-                <w:bCs/>
-                <w:sz w:val="32"/>
-                <w:szCs w:val="32"/>
-              </w:rPr>
-              <w:t>–</w:t>
-            </w:r>
-            <w:r>
-              <w:rPr>
-                <w:rFonts w:cs="Arial"/>
-                <w:bCs/>
-                <w:sz w:val="32"/>
-                <w:szCs w:val="32"/>
-              </w:rPr>
-              <w:t xml:space="preserve"> </w:t>
-            </w:r>
-            <w:proofErr w:type="spellStart"/>
-            <w:r>
-              <w:rPr>
-                <w:rFonts w:cs="Arial"/>
-                <w:bCs/>
-                <w:sz w:val="32"/>
-                <w:szCs w:val="32"/>
-              </w:rPr>
-              <w:t>Padam</w:t>
-            </w:r>
-            <w:proofErr w:type="spellEnd"/>
+                <w:b/>
+                <w:sz w:val="28"/>
+                <w:szCs w:val="28"/>
+              </w:rPr>
+            </w:pPr>
+            <w:r>
+              <w:rPr>
+                <w:rFonts w:cs="Arial"/>
+                <w:b/>
+                <w:sz w:val="28"/>
+                <w:szCs w:val="28"/>
+              </w:rPr>
+              <w:t>TS 6.2.7.4 – Padam</w:t>
+            </w:r>
           </w:p>
           <w:p>
             <w:pPr>
@@ -6149,17 +5847,17 @@
               <w:spacing w:line="264" w:lineRule="auto"/>
               <w:rPr>
                 <w:rFonts w:cs="Arial"/>
-                <w:bCs/>
-                <w:sz w:val="32"/>
-                <w:szCs w:val="32"/>
-              </w:rPr>
-            </w:pPr>
-            <w:r>
-              <w:rPr>
-                <w:rFonts w:cs="Arial"/>
-                <w:bCs/>
-                <w:sz w:val="32"/>
-                <w:szCs w:val="32"/>
+                <w:b/>
+                <w:sz w:val="28"/>
+                <w:szCs w:val="28"/>
+              </w:rPr>
+            </w:pPr>
+            <w:r>
+              <w:rPr>
+                <w:rFonts w:cs="Arial"/>
+                <w:b/>
+                <w:sz w:val="28"/>
+                <w:szCs w:val="28"/>
               </w:rPr>
               <w:t xml:space="preserve">37th </w:t>
             </w:r>
@@ -6167,9 +5865,9 @@
             <w:r>
               <w:rPr>
                 <w:rFonts w:cs="Arial"/>
-                <w:bCs/>
-                <w:sz w:val="32"/>
-                <w:szCs w:val="32"/>
+                <w:b/>
+                <w:sz w:val="28"/>
+                <w:szCs w:val="28"/>
               </w:rPr>
               <w:t>Panchaati</w:t>
             </w:r>
@@ -6184,19 +5882,39 @@
               <w:spacing w:line="264" w:lineRule="auto"/>
               <w:rPr>
                 <w:rFonts w:cs="Arial"/>
-                <w:bCs/>
-                <w:sz w:val="32"/>
-                <w:szCs w:val="32"/>
-              </w:rPr>
-            </w:pPr>
-            <w:r>
-              <w:rPr>
-                <w:rFonts w:cs="Arial"/>
-                <w:bCs/>
-                <w:sz w:val="32"/>
-                <w:szCs w:val="32"/>
-              </w:rPr>
-              <w:t>(penultimate line)</w:t>
+                <w:b/>
+                <w:sz w:val="28"/>
+                <w:szCs w:val="28"/>
+              </w:rPr>
+            </w:pPr>
+            <w:r>
+              <w:rPr>
+                <w:rFonts w:cs="Arial"/>
+                <w:b/>
+                <w:sz w:val="28"/>
+                <w:szCs w:val="28"/>
+              </w:rPr>
+              <w:t>(</w:t>
+            </w:r>
+            <w:proofErr w:type="gramStart"/>
+            <w:r>
+              <w:rPr>
+                <w:rFonts w:cs="Arial"/>
+                <w:b/>
+                <w:sz w:val="28"/>
+                <w:szCs w:val="28"/>
+              </w:rPr>
+              <w:t>penultimate</w:t>
+            </w:r>
+            <w:proofErr w:type="gramEnd"/>
+            <w:r>
+              <w:rPr>
+                <w:rFonts w:cs="Arial"/>
+                <w:b/>
+                <w:sz w:val="28"/>
+                <w:szCs w:val="28"/>
+              </w:rPr>
+              <w:t xml:space="preserve"> line)</w:t>
             </w:r>
           </w:p>
         </w:tc>
@@ -6721,45 +6439,27 @@
               <w:spacing w:line="264" w:lineRule="auto"/>
               <w:rPr>
                 <w:rFonts w:cs="Arial"/>
-                <w:bCs/>
-                <w:sz w:val="32"/>
-                <w:szCs w:val="32"/>
-              </w:rPr>
-            </w:pPr>
-            <w:r>
-              <w:rPr>
-                <w:rFonts w:cs="Arial"/>
-                <w:bCs/>
-                <w:sz w:val="32"/>
-                <w:szCs w:val="32"/>
-              </w:rPr>
-              <w:t xml:space="preserve">TS 6.2.8.4 </w:t>
-            </w:r>
-            <w:r>
-              <w:rPr>
-                <w:rFonts w:cs="Arial"/>
-                <w:bCs/>
-                <w:sz w:val="32"/>
-                <w:szCs w:val="32"/>
-              </w:rPr>
-              <w:t>–</w:t>
-            </w:r>
-            <w:r>
-              <w:rPr>
-                <w:rFonts w:cs="Arial"/>
-                <w:bCs/>
-                <w:sz w:val="32"/>
-                <w:szCs w:val="32"/>
-              </w:rPr>
-              <w:t xml:space="preserve"> </w:t>
-            </w:r>
-            <w:proofErr w:type="spellStart"/>
-            <w:r>
-              <w:rPr>
-                <w:rFonts w:cs="Arial"/>
-                <w:bCs/>
-                <w:sz w:val="32"/>
-                <w:szCs w:val="32"/>
+                <w:b/>
+                <w:sz w:val="28"/>
+                <w:szCs w:val="28"/>
+              </w:rPr>
+            </w:pPr>
+            <w:r>
+              <w:rPr>
+                <w:rFonts w:cs="Arial"/>
+                <w:b/>
+                <w:sz w:val="28"/>
+                <w:szCs w:val="28"/>
+              </w:rPr>
+              <w:t xml:space="preserve">TS 6.2.8.4 – </w:t>
+            </w:r>
+            <w:proofErr w:type="spellStart"/>
+            <w:r>
+              <w:rPr>
+                <w:rFonts w:cs="Arial"/>
+                <w:b/>
+                <w:sz w:val="28"/>
+                <w:szCs w:val="28"/>
               </w:rPr>
               <w:t>Vaakyam</w:t>
             </w:r>
@@ -6774,17 +6474,17 @@
               <w:spacing w:line="264" w:lineRule="auto"/>
               <w:rPr>
                 <w:rFonts w:cs="Arial"/>
-                <w:bCs/>
-                <w:sz w:val="32"/>
-                <w:szCs w:val="32"/>
-              </w:rPr>
-            </w:pPr>
-            <w:r>
-              <w:rPr>
-                <w:rFonts w:cs="Arial"/>
-                <w:bCs/>
-                <w:sz w:val="32"/>
-                <w:szCs w:val="32"/>
+                <w:b/>
+                <w:sz w:val="28"/>
+                <w:szCs w:val="28"/>
+              </w:rPr>
+            </w:pPr>
+            <w:r>
+              <w:rPr>
+                <w:rFonts w:cs="Arial"/>
+                <w:b/>
+                <w:sz w:val="28"/>
+                <w:szCs w:val="28"/>
               </w:rPr>
               <w:t xml:space="preserve">42nd </w:t>
             </w:r>
@@ -6792,9 +6492,9 @@
             <w:r>
               <w:rPr>
                 <w:rFonts w:cs="Arial"/>
-                <w:bCs/>
-                <w:sz w:val="32"/>
-                <w:szCs w:val="32"/>
+                <w:b/>
+                <w:sz w:val="28"/>
+                <w:szCs w:val="28"/>
               </w:rPr>
               <w:t>Panchaati</w:t>
             </w:r>
@@ -6804,6 +6504,7 @@
             <w:pPr>
               <w:rPr>
                 <w:rFonts w:cs="Latha"/>
+                <w:b/>
                 <w:sz w:val="28"/>
                 <w:szCs w:val="28"/>
                 <w:cs/>
@@ -6981,58 +6682,20 @@
               <w:spacing w:line="264" w:lineRule="auto"/>
               <w:rPr>
                 <w:rFonts w:cs="Arial"/>
-                <w:bCs/>
-                <w:sz w:val="32"/>
-                <w:szCs w:val="32"/>
-              </w:rPr>
-            </w:pPr>
-            <w:r>
-              <w:rPr>
-                <w:rFonts w:cs="Arial"/>
-                <w:bCs/>
-                <w:sz w:val="32"/>
-                <w:szCs w:val="32"/>
-              </w:rPr>
-              <w:t>TS 6.2.8.5</w:t>
-            </w:r>
-            <w:r>
-              <w:rPr>
-                <w:rFonts w:cs="Arial"/>
-                <w:bCs/>
-                <w:sz w:val="32"/>
-                <w:szCs w:val="32"/>
-              </w:rPr>
-              <w:t xml:space="preserve"> </w:t>
-            </w:r>
-            <w:r>
-              <w:rPr>
-                <w:rFonts w:cs="Arial"/>
-                <w:bCs/>
-                <w:sz w:val="32"/>
-                <w:szCs w:val="32"/>
-              </w:rPr>
-              <w:t>–</w:t>
-            </w:r>
-            <w:r>
-              <w:rPr>
-                <w:rFonts w:cs="Arial"/>
-                <w:bCs/>
-                <w:sz w:val="32"/>
-                <w:szCs w:val="32"/>
-              </w:rPr>
-              <w:t xml:space="preserve"> </w:t>
-            </w:r>
-            <w:proofErr w:type="spellStart"/>
-            <w:r>
-              <w:rPr>
-                <w:rFonts w:cs="Arial"/>
-                <w:bCs/>
-                <w:sz w:val="32"/>
-                <w:szCs w:val="32"/>
-              </w:rPr>
-              <w:t>Padam</w:t>
-            </w:r>
-            <w:proofErr w:type="spellEnd"/>
+                <w:b/>
+                <w:sz w:val="28"/>
+                <w:szCs w:val="28"/>
+              </w:rPr>
+            </w:pPr>
+            <w:r>
+              <w:rPr>
+                <w:rFonts w:cs="Arial"/>
+                <w:b/>
+                <w:sz w:val="28"/>
+                <w:szCs w:val="28"/>
+              </w:rPr>
+              <w:t>TS 6.2.8.5 – Padam</w:t>
+            </w:r>
           </w:p>
           <w:p>
             <w:pPr>
@@ -7043,17 +6706,17 @@
               <w:spacing w:line="264" w:lineRule="auto"/>
               <w:rPr>
                 <w:rFonts w:cs="Arial"/>
-                <w:bCs/>
-                <w:sz w:val="32"/>
-                <w:szCs w:val="32"/>
-              </w:rPr>
-            </w:pPr>
-            <w:r>
-              <w:rPr>
-                <w:rFonts w:cs="Arial"/>
-                <w:bCs/>
-                <w:sz w:val="32"/>
-                <w:szCs w:val="32"/>
+                <w:b/>
+                <w:sz w:val="28"/>
+                <w:szCs w:val="28"/>
+              </w:rPr>
+            </w:pPr>
+            <w:r>
+              <w:rPr>
+                <w:rFonts w:cs="Arial"/>
+                <w:b/>
+                <w:sz w:val="28"/>
+                <w:szCs w:val="28"/>
               </w:rPr>
               <w:t xml:space="preserve">43rd </w:t>
             </w:r>
@@ -7061,9 +6724,9 @@
             <w:r>
               <w:rPr>
                 <w:rFonts w:cs="Arial"/>
-                <w:bCs/>
-                <w:sz w:val="32"/>
-                <w:szCs w:val="32"/>
+                <w:b/>
+                <w:sz w:val="28"/>
+                <w:szCs w:val="28"/>
               </w:rPr>
               <w:t>Panchaati</w:t>
             </w:r>
@@ -7437,59 +7100,20 @@
               <w:spacing w:line="264" w:lineRule="auto"/>
               <w:rPr>
                 <w:rFonts w:cs="Arial"/>
-                <w:bCs/>
-                <w:sz w:val="32"/>
-                <w:szCs w:val="32"/>
-              </w:rPr>
-            </w:pPr>
-            <w:r>
-              <w:rPr>
-                <w:rFonts w:cs="Arial"/>
-                <w:bCs/>
-                <w:sz w:val="32"/>
-                <w:szCs w:val="32"/>
-              </w:rPr>
-              <w:lastRenderedPageBreak/>
-              <w:t>TS 6.2.8.5</w:t>
-            </w:r>
-            <w:r>
-              <w:rPr>
-                <w:rFonts w:cs="Arial"/>
-                <w:bCs/>
-                <w:sz w:val="32"/>
-                <w:szCs w:val="32"/>
-              </w:rPr>
-              <w:t xml:space="preserve"> </w:t>
-            </w:r>
-            <w:r>
-              <w:rPr>
-                <w:rFonts w:cs="Arial"/>
-                <w:bCs/>
-                <w:sz w:val="32"/>
-                <w:szCs w:val="32"/>
-              </w:rPr>
-              <w:t>–</w:t>
-            </w:r>
-            <w:r>
-              <w:rPr>
-                <w:rFonts w:cs="Arial"/>
-                <w:bCs/>
-                <w:sz w:val="32"/>
-                <w:szCs w:val="32"/>
-              </w:rPr>
-              <w:t xml:space="preserve"> </w:t>
-            </w:r>
-            <w:proofErr w:type="spellStart"/>
-            <w:r>
-              <w:rPr>
-                <w:rFonts w:cs="Arial"/>
-                <w:bCs/>
-                <w:sz w:val="32"/>
-                <w:szCs w:val="32"/>
-              </w:rPr>
-              <w:t>Padam</w:t>
-            </w:r>
-            <w:proofErr w:type="spellEnd"/>
+                <w:b/>
+                <w:sz w:val="28"/>
+                <w:szCs w:val="28"/>
+              </w:rPr>
+            </w:pPr>
+            <w:r>
+              <w:rPr>
+                <w:rFonts w:cs="Arial"/>
+                <w:b/>
+                <w:sz w:val="28"/>
+                <w:szCs w:val="28"/>
+              </w:rPr>
+              <w:t>TS 6.2.8.5 – Padam</w:t>
+            </w:r>
           </w:p>
           <w:p>
             <w:pPr>
@@ -7500,17 +7124,17 @@
               <w:spacing w:line="264" w:lineRule="auto"/>
               <w:rPr>
                 <w:rFonts w:cs="Arial"/>
-                <w:bCs/>
-                <w:sz w:val="32"/>
-                <w:szCs w:val="32"/>
-              </w:rPr>
-            </w:pPr>
-            <w:r>
-              <w:rPr>
-                <w:rFonts w:cs="Arial"/>
-                <w:bCs/>
-                <w:sz w:val="32"/>
-                <w:szCs w:val="32"/>
+                <w:b/>
+                <w:sz w:val="28"/>
+                <w:szCs w:val="28"/>
+              </w:rPr>
+            </w:pPr>
+            <w:r>
+              <w:rPr>
+                <w:rFonts w:cs="Arial"/>
+                <w:b/>
+                <w:sz w:val="28"/>
+                <w:szCs w:val="28"/>
               </w:rPr>
               <w:t xml:space="preserve">43rd </w:t>
             </w:r>
@@ -7518,9 +7142,9 @@
             <w:r>
               <w:rPr>
                 <w:rFonts w:cs="Arial"/>
-                <w:bCs/>
-                <w:sz w:val="32"/>
-                <w:szCs w:val="32"/>
+                <w:b/>
+                <w:sz w:val="28"/>
+                <w:szCs w:val="28"/>
               </w:rPr>
               <w:t>Panchaati</w:t>
             </w:r>
@@ -7901,58 +7525,21 @@
               <w:spacing w:line="264" w:lineRule="auto"/>
               <w:rPr>
                 <w:rFonts w:cs="Arial"/>
-                <w:bCs/>
-                <w:sz w:val="32"/>
-                <w:szCs w:val="32"/>
-              </w:rPr>
-            </w:pPr>
-            <w:r>
-              <w:rPr>
-                <w:rFonts w:cs="Arial"/>
-                <w:bCs/>
-                <w:sz w:val="32"/>
-                <w:szCs w:val="32"/>
-              </w:rPr>
-              <w:t>TS 6.2.8.5</w:t>
-            </w:r>
-            <w:r>
-              <w:rPr>
-                <w:rFonts w:cs="Arial"/>
-                <w:bCs/>
-                <w:sz w:val="32"/>
-                <w:szCs w:val="32"/>
-              </w:rPr>
-              <w:t xml:space="preserve"> </w:t>
-            </w:r>
-            <w:r>
-              <w:rPr>
-                <w:rFonts w:cs="Arial"/>
-                <w:bCs/>
-                <w:sz w:val="32"/>
-                <w:szCs w:val="32"/>
-              </w:rPr>
-              <w:t>–</w:t>
-            </w:r>
-            <w:r>
-              <w:rPr>
-                <w:rFonts w:cs="Arial"/>
-                <w:bCs/>
-                <w:sz w:val="32"/>
-                <w:szCs w:val="32"/>
-              </w:rPr>
-              <w:t xml:space="preserve"> </w:t>
-            </w:r>
-            <w:proofErr w:type="spellStart"/>
-            <w:r>
-              <w:rPr>
-                <w:rFonts w:cs="Arial"/>
-                <w:bCs/>
-                <w:sz w:val="32"/>
-                <w:szCs w:val="32"/>
-              </w:rPr>
-              <w:t>Padam</w:t>
-            </w:r>
-            <w:proofErr w:type="spellEnd"/>
+                <w:b/>
+                <w:sz w:val="28"/>
+                <w:szCs w:val="28"/>
+              </w:rPr>
+            </w:pPr>
+            <w:r>
+              <w:rPr>
+                <w:rFonts w:cs="Arial"/>
+                <w:b/>
+                <w:sz w:val="28"/>
+                <w:szCs w:val="28"/>
+              </w:rPr>
+              <w:lastRenderedPageBreak/>
+              <w:t>TS 6.2.8.5 – Padam</w:t>
+            </w:r>
           </w:p>
           <w:p>
             <w:pPr>
@@ -7963,17 +7550,17 @@
               <w:spacing w:line="264" w:lineRule="auto"/>
               <w:rPr>
                 <w:rFonts w:cs="Arial"/>
-                <w:bCs/>
-                <w:sz w:val="32"/>
-                <w:szCs w:val="32"/>
-              </w:rPr>
-            </w:pPr>
-            <w:r>
-              <w:rPr>
-                <w:rFonts w:cs="Arial"/>
-                <w:bCs/>
-                <w:sz w:val="32"/>
-                <w:szCs w:val="32"/>
+                <w:b/>
+                <w:sz w:val="28"/>
+                <w:szCs w:val="28"/>
+              </w:rPr>
+            </w:pPr>
+            <w:r>
+              <w:rPr>
+                <w:rFonts w:cs="Arial"/>
+                <w:b/>
+                <w:sz w:val="28"/>
+                <w:szCs w:val="28"/>
               </w:rPr>
               <w:t xml:space="preserve">43rd </w:t>
             </w:r>
@@ -7981,9 +7568,9 @@
             <w:r>
               <w:rPr>
                 <w:rFonts w:cs="Arial"/>
-                <w:bCs/>
-                <w:sz w:val="32"/>
-                <w:szCs w:val="32"/>
+                <w:b/>
+                <w:sz w:val="28"/>
+                <w:szCs w:val="28"/>
               </w:rPr>
               <w:t>Panchaati</w:t>
             </w:r>
@@ -8483,63 +8070,27 @@
               <w:spacing w:line="264" w:lineRule="auto"/>
               <w:rPr>
                 <w:rFonts w:cs="Arial"/>
-                <w:bCs/>
-                <w:sz w:val="32"/>
-                <w:szCs w:val="32"/>
-              </w:rPr>
-            </w:pPr>
-            <w:r>
-              <w:rPr>
-                <w:rFonts w:cs="Arial"/>
-                <w:bCs/>
-                <w:sz w:val="32"/>
-                <w:szCs w:val="32"/>
-              </w:rPr>
-              <w:t xml:space="preserve">TS </w:t>
-            </w:r>
-            <w:r>
-              <w:rPr>
-                <w:rFonts w:cs="Arial"/>
-                <w:bCs/>
-                <w:sz w:val="32"/>
-                <w:szCs w:val="32"/>
-              </w:rPr>
-              <w:t>6.2.9.4</w:t>
-            </w:r>
-            <w:r>
-              <w:rPr>
-                <w:rFonts w:cs="Arial"/>
-                <w:bCs/>
-                <w:sz w:val="32"/>
-                <w:szCs w:val="32"/>
-              </w:rPr>
-              <w:t xml:space="preserve"> </w:t>
-            </w:r>
-            <w:r>
-              <w:rPr>
-                <w:rFonts w:cs="Arial"/>
-                <w:bCs/>
-                <w:sz w:val="32"/>
-                <w:szCs w:val="32"/>
-              </w:rPr>
-              <w:t>–</w:t>
-            </w:r>
-            <w:r>
-              <w:rPr>
-                <w:rFonts w:cs="Arial"/>
-                <w:bCs/>
-                <w:sz w:val="32"/>
-                <w:szCs w:val="32"/>
-              </w:rPr>
-              <w:t xml:space="preserve"> </w:t>
-            </w:r>
-            <w:proofErr w:type="spellStart"/>
-            <w:r>
-              <w:rPr>
-                <w:rFonts w:cs="Arial"/>
-                <w:bCs/>
-                <w:sz w:val="32"/>
-                <w:szCs w:val="32"/>
+                <w:b/>
+                <w:sz w:val="28"/>
+                <w:szCs w:val="28"/>
+              </w:rPr>
+            </w:pPr>
+            <w:r>
+              <w:rPr>
+                <w:rFonts w:cs="Arial"/>
+                <w:b/>
+                <w:sz w:val="28"/>
+                <w:szCs w:val="28"/>
+              </w:rPr>
+              <w:t xml:space="preserve">TS 6.2.9.4 – </w:t>
+            </w:r>
+            <w:proofErr w:type="spellStart"/>
+            <w:r>
+              <w:rPr>
+                <w:rFonts w:cs="Arial"/>
+                <w:b/>
+                <w:sz w:val="28"/>
+                <w:szCs w:val="28"/>
               </w:rPr>
               <w:t>Vaakyam</w:t>
             </w:r>
@@ -8554,18 +8105,18 @@
               <w:spacing w:line="264" w:lineRule="auto"/>
               <w:rPr>
                 <w:rFonts w:cs="Arial"/>
-                <w:bCs/>
-                <w:sz w:val="32"/>
-                <w:szCs w:val="32"/>
+                <w:b/>
+                <w:sz w:val="28"/>
+                <w:szCs w:val="28"/>
                 <w:cs/>
               </w:rPr>
             </w:pPr>
             <w:r>
               <w:rPr>
                 <w:rFonts w:cs="Arial"/>
-                <w:bCs/>
-                <w:sz w:val="32"/>
-                <w:szCs w:val="32"/>
+                <w:b/>
+                <w:sz w:val="28"/>
+                <w:szCs w:val="28"/>
               </w:rPr>
               <w:t xml:space="preserve">48th </w:t>
             </w:r>
@@ -8573,9 +8124,9 @@
             <w:r>
               <w:rPr>
                 <w:rFonts w:cs="Arial"/>
-                <w:bCs/>
-                <w:sz w:val="32"/>
-                <w:szCs w:val="32"/>
+                <w:b/>
+                <w:sz w:val="28"/>
+                <w:szCs w:val="28"/>
               </w:rPr>
               <w:t>Panchaati</w:t>
             </w:r>
@@ -8791,17 +8342,17 @@
               <w:spacing w:line="264" w:lineRule="auto"/>
               <w:rPr>
                 <w:rFonts w:cs="Arial"/>
-                <w:bCs/>
-                <w:sz w:val="28"/>
-                <w:szCs w:val="32"/>
-              </w:rPr>
-            </w:pPr>
-            <w:r>
-              <w:rPr>
-                <w:rFonts w:cs="Arial"/>
-                <w:bCs/>
-                <w:sz w:val="28"/>
-                <w:szCs w:val="32"/>
+                <w:b/>
+                <w:sz w:val="28"/>
+                <w:szCs w:val="28"/>
+              </w:rPr>
+            </w:pPr>
+            <w:r>
+              <w:rPr>
+                <w:rFonts w:cs="Arial"/>
+                <w:b/>
+                <w:sz w:val="28"/>
+                <w:szCs w:val="28"/>
               </w:rPr>
               <w:t xml:space="preserve">TS 6.2.10.5 – </w:t>
             </w:r>
@@ -8809,9 +8360,9 @@
             <w:r>
               <w:rPr>
                 <w:rFonts w:cs="Arial"/>
-                <w:bCs/>
-                <w:sz w:val="28"/>
-                <w:szCs w:val="32"/>
+                <w:b/>
+                <w:sz w:val="28"/>
+                <w:szCs w:val="28"/>
               </w:rPr>
               <w:t>Vaakyam</w:t>
             </w:r>
@@ -8826,37 +8377,28 @@
               <w:spacing w:line="264" w:lineRule="auto"/>
               <w:rPr>
                 <w:rFonts w:cs="Arial"/>
-                <w:bCs/>
-                <w:sz w:val="32"/>
-                <w:szCs w:val="32"/>
+                <w:b/>
+                <w:sz w:val="28"/>
+                <w:szCs w:val="28"/>
                 <w:cs/>
               </w:rPr>
             </w:pPr>
             <w:r>
               <w:rPr>
                 <w:rFonts w:cs="Arial"/>
-                <w:bCs/>
-                <w:sz w:val="28"/>
-                <w:szCs w:val="32"/>
-              </w:rPr>
-              <w:t>53rd</w:t>
-            </w:r>
-            <w:r>
-              <w:rPr>
-                <w:rFonts w:cs="Arial"/>
-                <w:bCs/>
-                <w:sz w:val="28"/>
-                <w:szCs w:val="32"/>
-              </w:rPr>
-              <w:t xml:space="preserve"> </w:t>
-            </w:r>
-            <w:proofErr w:type="spellStart"/>
-            <w:r>
-              <w:rPr>
-                <w:rFonts w:cs="Arial"/>
-                <w:bCs/>
-                <w:sz w:val="28"/>
-                <w:szCs w:val="32"/>
+                <w:b/>
+                <w:sz w:val="28"/>
+                <w:szCs w:val="28"/>
+              </w:rPr>
+              <w:t xml:space="preserve">53rd </w:t>
+            </w:r>
+            <w:proofErr w:type="spellStart"/>
+            <w:r>
+              <w:rPr>
+                <w:rFonts w:cs="Arial"/>
+                <w:b/>
+                <w:sz w:val="28"/>
+                <w:szCs w:val="28"/>
               </w:rPr>
               <w:t>Panchaati</w:t>
             </w:r>
@@ -8982,49 +8524,20 @@
               <w:spacing w:line="264" w:lineRule="auto"/>
               <w:rPr>
                 <w:rFonts w:cs="Arial"/>
-                <w:bCs/>
-                <w:sz w:val="28"/>
-                <w:szCs w:val="32"/>
-              </w:rPr>
-            </w:pPr>
-            <w:r>
-              <w:rPr>
-                <w:rFonts w:cs="Arial"/>
-                <w:bCs/>
-                <w:sz w:val="28"/>
-                <w:szCs w:val="32"/>
-              </w:rPr>
-              <w:t>TS 6.2</w:t>
-            </w:r>
-            <w:r>
-              <w:rPr>
-                <w:rFonts w:cs="Arial"/>
-                <w:bCs/>
-                <w:sz w:val="28"/>
-                <w:szCs w:val="32"/>
-              </w:rPr>
-              <w:t>.10.6</w:t>
-            </w:r>
-            <w:r>
-              <w:rPr>
-                <w:rFonts w:cs="Arial"/>
-                <w:bCs/>
-                <w:sz w:val="28"/>
-                <w:szCs w:val="32"/>
-              </w:rPr>
-              <w:t xml:space="preserve"> – </w:t>
-            </w:r>
-            <w:proofErr w:type="spellStart"/>
-            <w:r>
-              <w:rPr>
-                <w:rFonts w:cs="Arial"/>
-                <w:bCs/>
-                <w:sz w:val="28"/>
-                <w:szCs w:val="32"/>
-              </w:rPr>
-              <w:t>Padam</w:t>
-            </w:r>
-            <w:proofErr w:type="spellEnd"/>
+                <w:b/>
+                <w:sz w:val="28"/>
+                <w:szCs w:val="28"/>
+              </w:rPr>
+            </w:pPr>
+            <w:r>
+              <w:rPr>
+                <w:rFonts w:cs="Arial"/>
+                <w:b/>
+                <w:sz w:val="28"/>
+                <w:szCs w:val="28"/>
+              </w:rPr>
+              <w:t>TS 6.2.10.6 – Padam</w:t>
+            </w:r>
           </w:p>
           <w:p>
             <w:pPr>
@@ -9035,36 +8548,27 @@
               <w:spacing w:line="264" w:lineRule="auto"/>
               <w:rPr>
                 <w:rFonts w:cs="Arial"/>
-                <w:bCs/>
-                <w:sz w:val="28"/>
-                <w:szCs w:val="32"/>
-              </w:rPr>
-            </w:pPr>
-            <w:r>
-              <w:rPr>
-                <w:rFonts w:cs="Arial"/>
-                <w:bCs/>
-                <w:sz w:val="28"/>
-                <w:szCs w:val="32"/>
-              </w:rPr>
-              <w:t>54th</w:t>
-            </w:r>
-            <w:r>
-              <w:rPr>
-                <w:rFonts w:cs="Arial"/>
-                <w:bCs/>
-                <w:sz w:val="28"/>
-                <w:szCs w:val="32"/>
-              </w:rPr>
-              <w:t xml:space="preserve"> </w:t>
-            </w:r>
-            <w:proofErr w:type="spellStart"/>
-            <w:r>
-              <w:rPr>
-                <w:rFonts w:cs="Arial"/>
-                <w:bCs/>
-                <w:sz w:val="28"/>
-                <w:szCs w:val="32"/>
+                <w:b/>
+                <w:sz w:val="28"/>
+                <w:szCs w:val="28"/>
+              </w:rPr>
+            </w:pPr>
+            <w:r>
+              <w:rPr>
+                <w:rFonts w:cs="Arial"/>
+                <w:b/>
+                <w:sz w:val="28"/>
+                <w:szCs w:val="28"/>
+              </w:rPr>
+              <w:t xml:space="preserve">54th </w:t>
+            </w:r>
+            <w:proofErr w:type="spellStart"/>
+            <w:r>
+              <w:rPr>
+                <w:rFonts w:cs="Arial"/>
+                <w:b/>
+                <w:sz w:val="28"/>
+                <w:szCs w:val="28"/>
               </w:rPr>
               <w:t>Panchaati</w:t>
             </w:r>
@@ -9846,46 +9350,27 @@
               <w:spacing w:line="264" w:lineRule="auto"/>
               <w:rPr>
                 <w:rFonts w:cs="Arial"/>
-                <w:bCs/>
-                <w:sz w:val="28"/>
-                <w:szCs w:val="32"/>
-              </w:rPr>
-            </w:pPr>
-            <w:r>
-              <w:rPr>
-                <w:rFonts w:cs="Arial"/>
-                <w:bCs/>
-                <w:sz w:val="28"/>
-                <w:szCs w:val="32"/>
-              </w:rPr>
-              <w:lastRenderedPageBreak/>
-              <w:t>TS 6.2</w:t>
-            </w:r>
-            <w:r>
-              <w:rPr>
-                <w:rFonts w:cs="Arial"/>
-                <w:bCs/>
-                <w:sz w:val="28"/>
-                <w:szCs w:val="32"/>
-              </w:rPr>
-              <w:t>.10.7</w:t>
-            </w:r>
-            <w:r>
-              <w:rPr>
-                <w:rFonts w:cs="Arial"/>
-                <w:bCs/>
-                <w:sz w:val="28"/>
-                <w:szCs w:val="32"/>
-              </w:rPr>
-              <w:t xml:space="preserve"> – </w:t>
-            </w:r>
-            <w:proofErr w:type="spellStart"/>
-            <w:r>
-              <w:rPr>
-                <w:rFonts w:cs="Arial"/>
-                <w:bCs/>
-                <w:sz w:val="28"/>
-                <w:szCs w:val="32"/>
+                <w:b/>
+                <w:sz w:val="28"/>
+                <w:szCs w:val="28"/>
+              </w:rPr>
+            </w:pPr>
+            <w:r>
+              <w:rPr>
+                <w:rFonts w:cs="Arial"/>
+                <w:b/>
+                <w:sz w:val="28"/>
+                <w:szCs w:val="28"/>
+              </w:rPr>
+              <w:t xml:space="preserve">TS 6.2.10.7 – </w:t>
+            </w:r>
+            <w:proofErr w:type="spellStart"/>
+            <w:r>
+              <w:rPr>
+                <w:rFonts w:cs="Arial"/>
+                <w:b/>
+                <w:sz w:val="28"/>
+                <w:szCs w:val="28"/>
               </w:rPr>
               <w:t>Vaakyam</w:t>
             </w:r>
@@ -9900,36 +9385,27 @@
               <w:spacing w:line="264" w:lineRule="auto"/>
               <w:rPr>
                 <w:rFonts w:cs="Arial"/>
-                <w:bCs/>
-                <w:sz w:val="28"/>
-                <w:szCs w:val="32"/>
-              </w:rPr>
-            </w:pPr>
-            <w:r>
-              <w:rPr>
-                <w:rFonts w:cs="Arial"/>
-                <w:bCs/>
-                <w:sz w:val="28"/>
-                <w:szCs w:val="32"/>
-              </w:rPr>
-              <w:t>55th</w:t>
-            </w:r>
-            <w:r>
-              <w:rPr>
-                <w:rFonts w:cs="Arial"/>
-                <w:bCs/>
-                <w:sz w:val="28"/>
-                <w:szCs w:val="32"/>
-              </w:rPr>
-              <w:t xml:space="preserve"> </w:t>
-            </w:r>
-            <w:proofErr w:type="spellStart"/>
-            <w:r>
-              <w:rPr>
-                <w:rFonts w:cs="Arial"/>
-                <w:bCs/>
-                <w:sz w:val="28"/>
-                <w:szCs w:val="32"/>
+                <w:b/>
+                <w:sz w:val="28"/>
+                <w:szCs w:val="28"/>
+              </w:rPr>
+            </w:pPr>
+            <w:r>
+              <w:rPr>
+                <w:rFonts w:cs="Arial"/>
+                <w:b/>
+                <w:sz w:val="28"/>
+                <w:szCs w:val="28"/>
+              </w:rPr>
+              <w:t xml:space="preserve">55th </w:t>
+            </w:r>
+            <w:proofErr w:type="spellStart"/>
+            <w:r>
+              <w:rPr>
+                <w:rFonts w:cs="Arial"/>
+                <w:b/>
+                <w:sz w:val="28"/>
+                <w:szCs w:val="28"/>
               </w:rPr>
               <w:t>Panchaati</w:t>
             </w:r>
@@ -9944,9 +9420,9 @@
               <w:spacing w:line="264" w:lineRule="auto"/>
               <w:rPr>
                 <w:rFonts w:cs="Arial"/>
-                <w:bCs/>
-                <w:sz w:val="28"/>
-                <w:szCs w:val="32"/>
+                <w:b/>
+                <w:sz w:val="28"/>
+                <w:szCs w:val="28"/>
               </w:rPr>
             </w:pPr>
           </w:p>
@@ -10501,49 +9977,21 @@
               <w:spacing w:line="264" w:lineRule="auto"/>
               <w:rPr>
                 <w:rFonts w:cs="Arial"/>
-                <w:bCs/>
-                <w:sz w:val="28"/>
-                <w:szCs w:val="32"/>
-              </w:rPr>
-            </w:pPr>
-            <w:r>
-              <w:rPr>
-                <w:rFonts w:cs="Arial"/>
-                <w:bCs/>
-                <w:sz w:val="28"/>
-                <w:szCs w:val="32"/>
-              </w:rPr>
-              <w:t>TS 6.2</w:t>
-            </w:r>
-            <w:r>
-              <w:rPr>
-                <w:rFonts w:cs="Arial"/>
-                <w:bCs/>
-                <w:sz w:val="28"/>
-                <w:szCs w:val="32"/>
-              </w:rPr>
-              <w:t>.10.7</w:t>
-            </w:r>
-            <w:r>
-              <w:rPr>
-                <w:rFonts w:cs="Arial"/>
-                <w:bCs/>
-                <w:sz w:val="28"/>
-                <w:szCs w:val="32"/>
-              </w:rPr>
-              <w:t xml:space="preserve"> – </w:t>
-            </w:r>
-            <w:proofErr w:type="spellStart"/>
-            <w:r>
-              <w:rPr>
-                <w:rFonts w:cs="Arial"/>
-                <w:bCs/>
-                <w:sz w:val="28"/>
-                <w:szCs w:val="32"/>
-              </w:rPr>
-              <w:t>Padam</w:t>
-            </w:r>
-            <w:proofErr w:type="spellEnd"/>
+                <w:b/>
+                <w:sz w:val="28"/>
+                <w:szCs w:val="28"/>
+              </w:rPr>
+            </w:pPr>
+            <w:r>
+              <w:rPr>
+                <w:rFonts w:cs="Arial"/>
+                <w:b/>
+                <w:sz w:val="28"/>
+                <w:szCs w:val="28"/>
+              </w:rPr>
+              <w:lastRenderedPageBreak/>
+              <w:t>TS 6.2.10.7 – Padam</w:t>
+            </w:r>
           </w:p>
           <w:p>
             <w:pPr>
@@ -10554,36 +10002,27 @@
               <w:spacing w:line="264" w:lineRule="auto"/>
               <w:rPr>
                 <w:rFonts w:cs="Arial"/>
-                <w:bCs/>
-                <w:sz w:val="28"/>
-                <w:szCs w:val="32"/>
-              </w:rPr>
-            </w:pPr>
-            <w:r>
-              <w:rPr>
-                <w:rFonts w:cs="Arial"/>
-                <w:bCs/>
-                <w:sz w:val="28"/>
-                <w:szCs w:val="32"/>
-              </w:rPr>
-              <w:t>55th</w:t>
-            </w:r>
-            <w:r>
-              <w:rPr>
-                <w:rFonts w:cs="Arial"/>
-                <w:bCs/>
-                <w:sz w:val="28"/>
-                <w:szCs w:val="32"/>
-              </w:rPr>
-              <w:t xml:space="preserve"> </w:t>
-            </w:r>
-            <w:proofErr w:type="spellStart"/>
-            <w:r>
-              <w:rPr>
-                <w:rFonts w:cs="Arial"/>
-                <w:bCs/>
-                <w:sz w:val="28"/>
-                <w:szCs w:val="32"/>
+                <w:b/>
+                <w:sz w:val="28"/>
+                <w:szCs w:val="28"/>
+              </w:rPr>
+            </w:pPr>
+            <w:r>
+              <w:rPr>
+                <w:rFonts w:cs="Arial"/>
+                <w:b/>
+                <w:sz w:val="28"/>
+                <w:szCs w:val="28"/>
+              </w:rPr>
+              <w:t xml:space="preserve">55th </w:t>
+            </w:r>
+            <w:proofErr w:type="spellStart"/>
+            <w:r>
+              <w:rPr>
+                <w:rFonts w:cs="Arial"/>
+                <w:b/>
+                <w:sz w:val="28"/>
+                <w:szCs w:val="28"/>
               </w:rPr>
               <w:t>Panchaati</w:t>
             </w:r>
@@ -11189,45 +10628,27 @@
               <w:spacing w:line="264" w:lineRule="auto"/>
               <w:rPr>
                 <w:rFonts w:cs="Arial"/>
-                <w:bCs/>
-                <w:sz w:val="28"/>
-                <w:szCs w:val="32"/>
-              </w:rPr>
-            </w:pPr>
-            <w:r>
-              <w:rPr>
-                <w:rFonts w:cs="Arial"/>
-                <w:bCs/>
-                <w:sz w:val="28"/>
-                <w:szCs w:val="32"/>
-              </w:rPr>
-              <w:t xml:space="preserve">TS </w:t>
-            </w:r>
-            <w:r>
-              <w:rPr>
-                <w:rFonts w:cs="Arial"/>
-                <w:bCs/>
-                <w:sz w:val="28"/>
-                <w:szCs w:val="32"/>
-              </w:rPr>
-              <w:t>6.2.11.1</w:t>
-            </w:r>
-            <w:r>
-              <w:rPr>
-                <w:rFonts w:cs="Arial"/>
-                <w:bCs/>
-                <w:sz w:val="28"/>
-                <w:szCs w:val="32"/>
-              </w:rPr>
-              <w:t xml:space="preserve"> – </w:t>
-            </w:r>
-            <w:proofErr w:type="spellStart"/>
-            <w:r>
-              <w:rPr>
-                <w:rFonts w:cs="Arial"/>
-                <w:bCs/>
-                <w:sz w:val="28"/>
-                <w:szCs w:val="32"/>
+                <w:b/>
+                <w:sz w:val="28"/>
+                <w:szCs w:val="28"/>
+              </w:rPr>
+            </w:pPr>
+            <w:r>
+              <w:rPr>
+                <w:rFonts w:cs="Arial"/>
+                <w:b/>
+                <w:sz w:val="28"/>
+                <w:szCs w:val="28"/>
+              </w:rPr>
+              <w:t xml:space="preserve">TS 6.2.11.1 – </w:t>
+            </w:r>
+            <w:proofErr w:type="spellStart"/>
+            <w:r>
+              <w:rPr>
+                <w:rFonts w:cs="Arial"/>
+                <w:b/>
+                <w:sz w:val="28"/>
+                <w:szCs w:val="28"/>
               </w:rPr>
               <w:t>Vaakyam</w:t>
             </w:r>
@@ -11242,37 +10663,28 @@
               <w:spacing w:line="264" w:lineRule="auto"/>
               <w:rPr>
                 <w:rFonts w:cs="Arial"/>
-                <w:bCs/>
-                <w:sz w:val="32"/>
-                <w:szCs w:val="32"/>
+                <w:b/>
+                <w:sz w:val="28"/>
+                <w:szCs w:val="28"/>
                 <w:cs/>
               </w:rPr>
             </w:pPr>
             <w:r>
               <w:rPr>
                 <w:rFonts w:cs="Arial"/>
-                <w:bCs/>
-                <w:sz w:val="28"/>
-                <w:szCs w:val="32"/>
-              </w:rPr>
-              <w:t>56th</w:t>
-            </w:r>
-            <w:r>
-              <w:rPr>
-                <w:rFonts w:cs="Arial"/>
-                <w:bCs/>
-                <w:sz w:val="28"/>
-                <w:szCs w:val="32"/>
-              </w:rPr>
-              <w:t xml:space="preserve"> </w:t>
-            </w:r>
-            <w:proofErr w:type="spellStart"/>
-            <w:r>
-              <w:rPr>
-                <w:rFonts w:cs="Arial"/>
-                <w:bCs/>
-                <w:sz w:val="28"/>
-                <w:szCs w:val="32"/>
+                <w:b/>
+                <w:sz w:val="28"/>
+                <w:szCs w:val="28"/>
+              </w:rPr>
+              <w:t xml:space="preserve">56th </w:t>
+            </w:r>
+            <w:proofErr w:type="spellStart"/>
+            <w:r>
+              <w:rPr>
+                <w:rFonts w:cs="Arial"/>
+                <w:b/>
+                <w:sz w:val="28"/>
+                <w:szCs w:val="28"/>
               </w:rPr>
               <w:t>Panchaati</w:t>
             </w:r>
@@ -11454,49 +10866,20 @@
               <w:spacing w:line="264" w:lineRule="auto"/>
               <w:rPr>
                 <w:rFonts w:cs="Arial"/>
-                <w:bCs/>
-                <w:sz w:val="28"/>
-                <w:szCs w:val="32"/>
-              </w:rPr>
-            </w:pPr>
-            <w:r>
-              <w:rPr>
-                <w:rFonts w:cs="Arial"/>
-                <w:bCs/>
-                <w:sz w:val="28"/>
-                <w:szCs w:val="32"/>
-              </w:rPr>
-              <w:t xml:space="preserve">TS </w:t>
-            </w:r>
-            <w:r>
-              <w:rPr>
-                <w:rFonts w:cs="Arial"/>
-                <w:bCs/>
-                <w:sz w:val="28"/>
-                <w:szCs w:val="32"/>
-              </w:rPr>
-              <w:t>6.2.11.1</w:t>
-            </w:r>
-            <w:r>
-              <w:rPr>
-                <w:rFonts w:cs="Arial"/>
-                <w:bCs/>
-                <w:sz w:val="28"/>
-                <w:szCs w:val="32"/>
-              </w:rPr>
-              <w:t xml:space="preserve"> – </w:t>
-            </w:r>
-            <w:proofErr w:type="spellStart"/>
-            <w:r>
-              <w:rPr>
-                <w:rFonts w:cs="Arial"/>
-                <w:bCs/>
-                <w:sz w:val="28"/>
-                <w:szCs w:val="32"/>
-              </w:rPr>
-              <w:t>Padam</w:t>
-            </w:r>
-            <w:proofErr w:type="spellEnd"/>
+                <w:b/>
+                <w:sz w:val="28"/>
+                <w:szCs w:val="28"/>
+              </w:rPr>
+            </w:pPr>
+            <w:r>
+              <w:rPr>
+                <w:rFonts w:cs="Arial"/>
+                <w:b/>
+                <w:sz w:val="28"/>
+                <w:szCs w:val="28"/>
+              </w:rPr>
+              <w:t>TS 6.2.11.1 – Padam</w:t>
+            </w:r>
           </w:p>
           <w:p>
             <w:pPr>
@@ -11507,37 +10890,28 @@
               <w:spacing w:line="264" w:lineRule="auto"/>
               <w:rPr>
                 <w:rFonts w:cs="Arial"/>
-                <w:bCs/>
-                <w:sz w:val="28"/>
-                <w:szCs w:val="32"/>
+                <w:b/>
+                <w:sz w:val="28"/>
+                <w:szCs w:val="28"/>
                 <w:cs/>
               </w:rPr>
             </w:pPr>
             <w:r>
               <w:rPr>
                 <w:rFonts w:cs="Arial"/>
-                <w:bCs/>
-                <w:sz w:val="28"/>
-                <w:szCs w:val="32"/>
-              </w:rPr>
-              <w:t>56th</w:t>
-            </w:r>
-            <w:r>
-              <w:rPr>
-                <w:rFonts w:cs="Arial"/>
-                <w:bCs/>
-                <w:sz w:val="28"/>
-                <w:szCs w:val="32"/>
-              </w:rPr>
-              <w:t xml:space="preserve"> </w:t>
-            </w:r>
-            <w:proofErr w:type="spellStart"/>
-            <w:r>
-              <w:rPr>
-                <w:rFonts w:cs="Arial"/>
-                <w:bCs/>
-                <w:sz w:val="28"/>
-                <w:szCs w:val="32"/>
+                <w:b/>
+                <w:sz w:val="28"/>
+                <w:szCs w:val="28"/>
+              </w:rPr>
+              <w:t xml:space="preserve">56th </w:t>
+            </w:r>
+            <w:proofErr w:type="spellStart"/>
+            <w:r>
+              <w:rPr>
+                <w:rFonts w:cs="Arial"/>
+                <w:b/>
+                <w:sz w:val="28"/>
+                <w:szCs w:val="28"/>
               </w:rPr>
               <w:t>Panchaati</w:t>
             </w:r>
@@ -12138,42 +11512,8 @@
           <w:szCs w:val="32"/>
           <w:u w:val="single"/>
         </w:rPr>
-        <w:t xml:space="preserve"> </w:t>
+        <w:t xml:space="preserve"> Pada Paatam</w:t>
       </w:r>
-      <w:proofErr w:type="spellStart"/>
-      <w:r>
-        <w:rPr>
-          <w:b/>
-          <w:bCs/>
-          <w:sz w:val="32"/>
-          <w:szCs w:val="32"/>
-          <w:u w:val="single"/>
-        </w:rPr>
-        <w:t>Pada</w:t>
-      </w:r>
-      <w:proofErr w:type="spellEnd"/>
-      <w:r>
-        <w:rPr>
-          <w:b/>
-          <w:bCs/>
-          <w:sz w:val="32"/>
-          <w:szCs w:val="32"/>
-          <w:u w:val="single"/>
-        </w:rPr>
-        <w:t xml:space="preserve"> </w:t>
-      </w:r>
-      <w:proofErr w:type="spellStart"/>
-      <w:r>
-        <w:rPr>
-          <w:b/>
-          <w:bCs/>
-          <w:sz w:val="32"/>
-          <w:szCs w:val="32"/>
-          <w:u w:val="single"/>
-        </w:rPr>
-        <w:t>Paatam</w:t>
-      </w:r>
-      <w:proofErr w:type="spellEnd"/>
       <w:r>
         <w:rPr>
           <w:b/>
@@ -12466,7 +11806,6 @@
                 <w:szCs w:val="28"/>
                 <w:lang w:bidi="ta-IN"/>
               </w:rPr>
-              <w:lastRenderedPageBreak/>
               <w:t>6.2.10.3</w:t>
             </w:r>
             <w:r>
@@ -12487,7 +11826,6 @@
               </w:rPr>
               <w:t xml:space="preserve">- </w:t>
             </w:r>
-            <w:proofErr w:type="spellStart"/>
             <w:r>
               <w:rPr>
                 <w:rFonts w:cs="Latha"/>
@@ -12497,7 +11835,6 @@
               </w:rPr>
               <w:t>Padam</w:t>
             </w:r>
-            <w:proofErr w:type="spellEnd"/>
           </w:p>
           <w:p>
             <w:pPr>
@@ -12758,7 +12095,7 @@
 </file>
 
 <file path=word/endnotes.xml><?xml version="1.0" encoding="utf-8"?>
-<w:endnotes xmlns:wpc="http://schemas.microsoft.com/office/word/2010/wordprocessingCanvas" xmlns:cx="http://schemas.microsoft.com/office/drawing/2014/chartex" xmlns:cx1="http://schemas.microsoft.com/office/drawing/2015/9/8/chartex" xmlns:mc="http://schemas.openxmlformats.org/markup-compatibility/2006" xmlns:o="urn:schemas-microsoft-com:office:office" xmlns:r="http://schemas.openxmlformats.org/officeDocument/2006/relationships" xmlns:m="http://schemas.openxmlformats.org/officeDocument/2006/math" xmlns:v="urn:schemas-microsoft-com:vml" xmlns:wp14="http://schemas.microsoft.com/office/word/2010/wordprocessingDrawing" xmlns:wp="http://schemas.openxmlformats.org/drawingml/2006/wordprocessingDrawing" xmlns:w10="urn:schemas-microsoft-com:office:word" xmlns:w="http://schemas.openxmlformats.org/wordprocessingml/2006/main" xmlns:w14="http://schemas.microsoft.com/office/word/2010/wordml" xmlns:w15="http://schemas.microsoft.com/office/word/2012/wordml" xmlns:w16se="http://schemas.microsoft.com/office/word/2015/wordml/symex" xmlns:wpg="http://schemas.microsoft.com/office/word/2010/wordprocessingGroup" xmlns:wpi="http://schemas.microsoft.com/office/word/2010/wordprocessingInk" xmlns:wne="http://schemas.microsoft.com/office/word/2006/wordml" xmlns:wps="http://schemas.microsoft.com/office/word/2010/wordprocessingShape" mc:Ignorable="w14 w15 w16se wp14">
+<w:endnotes xmlns:wpc="http://schemas.microsoft.com/office/word/2010/wordprocessingCanvas" xmlns:cx="http://schemas.microsoft.com/office/drawing/2014/chartex" xmlns:cx1="http://schemas.microsoft.com/office/drawing/2015/9/8/chartex" xmlns:cx2="http://schemas.microsoft.com/office/drawing/2015/10/21/chartex" xmlns:cx3="http://schemas.microsoft.com/office/drawing/2016/5/9/chartex" xmlns:cx4="http://schemas.microsoft.com/office/drawing/2016/5/10/chartex" xmlns:cx5="http://schemas.microsoft.com/office/drawing/2016/5/11/chartex" xmlns:cx6="http://schemas.microsoft.com/office/drawing/2016/5/12/chartex" xmlns:cx7="http://schemas.microsoft.com/office/drawing/2016/5/13/chartex" xmlns:cx8="http://schemas.microsoft.com/office/drawing/2016/5/14/chartex" xmlns:mc="http://schemas.openxmlformats.org/markup-compatibility/2006" xmlns:aink="http://schemas.microsoft.com/office/drawing/2016/ink" xmlns:am3d="http://schemas.microsoft.com/office/drawing/2017/model3d" xmlns:o="urn:schemas-microsoft-com:office:office" xmlns:r="http://schemas.openxmlformats.org/officeDocument/2006/relationships" xmlns:m="http://schemas.openxmlformats.org/officeDocument/2006/math" xmlns:v="urn:schemas-microsoft-com:vml" xmlns:wp14="http://schemas.microsoft.com/office/word/2010/wordprocessingDrawing" xmlns:wp="http://schemas.openxmlformats.org/drawingml/2006/wordprocessingDrawing" xmlns:w10="urn:schemas-microsoft-com:office:word" xmlns:w="http://schemas.openxmlformats.org/wordprocessingml/2006/main" xmlns:w14="http://schemas.microsoft.com/office/word/2010/wordml" xmlns:w15="http://schemas.microsoft.com/office/word/2012/wordml" xmlns:w16cex="http://schemas.microsoft.com/office/word/2018/wordml/cex" xmlns:w16cid="http://schemas.microsoft.com/office/word/2016/wordml/cid" xmlns:w16="http://schemas.microsoft.com/office/word/2018/wordml" xmlns:w16sdtdh="http://schemas.microsoft.com/office/word/2020/wordml/sdtdatahash" xmlns:w16se="http://schemas.microsoft.com/office/word/2015/wordml/symex" xmlns:wpg="http://schemas.microsoft.com/office/word/2010/wordprocessingGroup" xmlns:wpi="http://schemas.microsoft.com/office/word/2010/wordprocessingInk" xmlns:wne="http://schemas.microsoft.com/office/word/2006/wordml" xmlns:wps="http://schemas.microsoft.com/office/word/2010/wordprocessingShape" mc:Ignorable="w14 w15 w16se w16cid w16 w16cex w16sdtdh wp14">
   <w:endnote w:type="separator" w:id="-1">
     <w:p>
       <w:r>
@@ -12777,7 +12114,7 @@
 </file>
 
 <file path=word/footer1.xml><?xml version="1.0" encoding="utf-8"?>
-<w:ftr xmlns:wpc="http://schemas.microsoft.com/office/word/2010/wordprocessingCanvas" xmlns:cx="http://schemas.microsoft.com/office/drawing/2014/chartex" xmlns:cx1="http://schemas.microsoft.com/office/drawing/2015/9/8/chartex" xmlns:mc="http://schemas.openxmlformats.org/markup-compatibility/2006" xmlns:o="urn:schemas-microsoft-com:office:office" xmlns:r="http://schemas.openxmlformats.org/officeDocument/2006/relationships" xmlns:m="http://schemas.openxmlformats.org/officeDocument/2006/math" xmlns:v="urn:schemas-microsoft-com:vml" xmlns:wp14="http://schemas.microsoft.com/office/word/2010/wordprocessingDrawing" xmlns:wp="http://schemas.openxmlformats.org/drawingml/2006/wordprocessingDrawing" xmlns:w10="urn:schemas-microsoft-com:office:word" xmlns:w="http://schemas.openxmlformats.org/wordprocessingml/2006/main" xmlns:w14="http://schemas.microsoft.com/office/word/2010/wordml" xmlns:w15="http://schemas.microsoft.com/office/word/2012/wordml" xmlns:w16se="http://schemas.microsoft.com/office/word/2015/wordml/symex" xmlns:wpg="http://schemas.microsoft.com/office/word/2010/wordprocessingGroup" xmlns:wpi="http://schemas.microsoft.com/office/word/2010/wordprocessingInk" xmlns:wne="http://schemas.microsoft.com/office/word/2006/wordml" xmlns:wps="http://schemas.microsoft.com/office/word/2010/wordprocessingShape" mc:Ignorable="w14 w15 w16se wp14">
+<w:ftr xmlns:wpc="http://schemas.microsoft.com/office/word/2010/wordprocessingCanvas" xmlns:cx="http://schemas.microsoft.com/office/drawing/2014/chartex" xmlns:cx1="http://schemas.microsoft.com/office/drawing/2015/9/8/chartex" xmlns:cx2="http://schemas.microsoft.com/office/drawing/2015/10/21/chartex" xmlns:cx3="http://schemas.microsoft.com/office/drawing/2016/5/9/chartex" xmlns:cx4="http://schemas.microsoft.com/office/drawing/2016/5/10/chartex" xmlns:cx5="http://schemas.microsoft.com/office/drawing/2016/5/11/chartex" xmlns:cx6="http://schemas.microsoft.com/office/drawing/2016/5/12/chartex" xmlns:cx7="http://schemas.microsoft.com/office/drawing/2016/5/13/chartex" xmlns:cx8="http://schemas.microsoft.com/office/drawing/2016/5/14/chartex" xmlns:mc="http://schemas.openxmlformats.org/markup-compatibility/2006" xmlns:aink="http://schemas.microsoft.com/office/drawing/2016/ink" xmlns:am3d="http://schemas.microsoft.com/office/drawing/2017/model3d" xmlns:o="urn:schemas-microsoft-com:office:office" xmlns:r="http://schemas.openxmlformats.org/officeDocument/2006/relationships" xmlns:m="http://schemas.openxmlformats.org/officeDocument/2006/math" xmlns:v="urn:schemas-microsoft-com:vml" xmlns:wp14="http://schemas.microsoft.com/office/word/2010/wordprocessingDrawing" xmlns:wp="http://schemas.openxmlformats.org/drawingml/2006/wordprocessingDrawing" xmlns:w10="urn:schemas-microsoft-com:office:word" xmlns:w="http://schemas.openxmlformats.org/wordprocessingml/2006/main" xmlns:w14="http://schemas.microsoft.com/office/word/2010/wordml" xmlns:w15="http://schemas.microsoft.com/office/word/2012/wordml" xmlns:w16cex="http://schemas.microsoft.com/office/word/2018/wordml/cex" xmlns:w16cid="http://schemas.microsoft.com/office/word/2016/wordml/cid" xmlns:w16="http://schemas.microsoft.com/office/word/2018/wordml" xmlns:w16sdtdh="http://schemas.microsoft.com/office/word/2020/wordml/sdtdatahash" xmlns:w16se="http://schemas.microsoft.com/office/word/2015/wordml/symex" xmlns:wpg="http://schemas.microsoft.com/office/word/2010/wordprocessingGroup" xmlns:wpi="http://schemas.microsoft.com/office/word/2010/wordprocessingInk" xmlns:wne="http://schemas.microsoft.com/office/word/2006/wordml" xmlns:wps="http://schemas.microsoft.com/office/word/2010/wordprocessingShape" mc:Ignorable="w14 w15 w16se w16cid w16 w16cex w16sdtdh wp14">
   <w:p>
     <w:pPr>
       <w:pBdr>
@@ -12958,7 +12295,7 @@
 </file>
 
 <file path=word/footer2.xml><?xml version="1.0" encoding="utf-8"?>
-<w:ftr xmlns:wpc="http://schemas.microsoft.com/office/word/2010/wordprocessingCanvas" xmlns:cx="http://schemas.microsoft.com/office/drawing/2014/chartex" xmlns:cx1="http://schemas.microsoft.com/office/drawing/2015/9/8/chartex" xmlns:mc="http://schemas.openxmlformats.org/markup-compatibility/2006" xmlns:o="urn:schemas-microsoft-com:office:office" xmlns:r="http://schemas.openxmlformats.org/officeDocument/2006/relationships" xmlns:m="http://schemas.openxmlformats.org/officeDocument/2006/math" xmlns:v="urn:schemas-microsoft-com:vml" xmlns:wp14="http://schemas.microsoft.com/office/word/2010/wordprocessingDrawing" xmlns:wp="http://schemas.openxmlformats.org/drawingml/2006/wordprocessingDrawing" xmlns:w10="urn:schemas-microsoft-com:office:word" xmlns:w="http://schemas.openxmlformats.org/wordprocessingml/2006/main" xmlns:w14="http://schemas.microsoft.com/office/word/2010/wordml" xmlns:w15="http://schemas.microsoft.com/office/word/2012/wordml" xmlns:w16se="http://schemas.microsoft.com/office/word/2015/wordml/symex" xmlns:wpg="http://schemas.microsoft.com/office/word/2010/wordprocessingGroup" xmlns:wpi="http://schemas.microsoft.com/office/word/2010/wordprocessingInk" xmlns:wne="http://schemas.microsoft.com/office/word/2006/wordml" xmlns:wps="http://schemas.microsoft.com/office/word/2010/wordprocessingShape" mc:Ignorable="w14 w15 w16se wp14">
+<w:ftr xmlns:wpc="http://schemas.microsoft.com/office/word/2010/wordprocessingCanvas" xmlns:cx="http://schemas.microsoft.com/office/drawing/2014/chartex" xmlns:cx1="http://schemas.microsoft.com/office/drawing/2015/9/8/chartex" xmlns:cx2="http://schemas.microsoft.com/office/drawing/2015/10/21/chartex" xmlns:cx3="http://schemas.microsoft.com/office/drawing/2016/5/9/chartex" xmlns:cx4="http://schemas.microsoft.com/office/drawing/2016/5/10/chartex" xmlns:cx5="http://schemas.microsoft.com/office/drawing/2016/5/11/chartex" xmlns:cx6="http://schemas.microsoft.com/office/drawing/2016/5/12/chartex" xmlns:cx7="http://schemas.microsoft.com/office/drawing/2016/5/13/chartex" xmlns:cx8="http://schemas.microsoft.com/office/drawing/2016/5/14/chartex" xmlns:mc="http://schemas.openxmlformats.org/markup-compatibility/2006" xmlns:aink="http://schemas.microsoft.com/office/drawing/2016/ink" xmlns:am3d="http://schemas.microsoft.com/office/drawing/2017/model3d" xmlns:o="urn:schemas-microsoft-com:office:office" xmlns:r="http://schemas.openxmlformats.org/officeDocument/2006/relationships" xmlns:m="http://schemas.openxmlformats.org/officeDocument/2006/math" xmlns:v="urn:schemas-microsoft-com:vml" xmlns:wp14="http://schemas.microsoft.com/office/word/2010/wordprocessingDrawing" xmlns:wp="http://schemas.openxmlformats.org/drawingml/2006/wordprocessingDrawing" xmlns:w10="urn:schemas-microsoft-com:office:word" xmlns:w="http://schemas.openxmlformats.org/wordprocessingml/2006/main" xmlns:w14="http://schemas.microsoft.com/office/word/2010/wordml" xmlns:w15="http://schemas.microsoft.com/office/word/2012/wordml" xmlns:w16cex="http://schemas.microsoft.com/office/word/2018/wordml/cex" xmlns:w16cid="http://schemas.microsoft.com/office/word/2016/wordml/cid" xmlns:w16="http://schemas.microsoft.com/office/word/2018/wordml" xmlns:w16sdtdh="http://schemas.microsoft.com/office/word/2020/wordml/sdtdatahash" xmlns:w16se="http://schemas.microsoft.com/office/word/2015/wordml/symex" xmlns:wpg="http://schemas.microsoft.com/office/word/2010/wordprocessingGroup" xmlns:wpi="http://schemas.microsoft.com/office/word/2010/wordprocessingInk" xmlns:wne="http://schemas.microsoft.com/office/word/2006/wordml" xmlns:wps="http://schemas.microsoft.com/office/word/2010/wordprocessingShape" mc:Ignorable="w14 w15 w16se w16cid w16 w16cex w16sdtdh wp14">
   <w:p>
     <w:pPr>
       <w:pBdr>
@@ -13153,7 +12490,7 @@
 </file>
 
 <file path=word/footnotes.xml><?xml version="1.0" encoding="utf-8"?>
-<w:footnotes xmlns:wpc="http://schemas.microsoft.com/office/word/2010/wordprocessingCanvas" xmlns:cx="http://schemas.microsoft.com/office/drawing/2014/chartex" xmlns:cx1="http://schemas.microsoft.com/office/drawing/2015/9/8/chartex" xmlns:mc="http://schemas.openxmlformats.org/markup-compatibility/2006" xmlns:o="urn:schemas-microsoft-com:office:office" xmlns:r="http://schemas.openxmlformats.org/officeDocument/2006/relationships" xmlns:m="http://schemas.openxmlformats.org/officeDocument/2006/math" xmlns:v="urn:schemas-microsoft-com:vml" xmlns:wp14="http://schemas.microsoft.com/office/word/2010/wordprocessingDrawing" xmlns:wp="http://schemas.openxmlformats.org/drawingml/2006/wordprocessingDrawing" xmlns:w10="urn:schemas-microsoft-com:office:word" xmlns:w="http://schemas.openxmlformats.org/wordprocessingml/2006/main" xmlns:w14="http://schemas.microsoft.com/office/word/2010/wordml" xmlns:w15="http://schemas.microsoft.com/office/word/2012/wordml" xmlns:w16se="http://schemas.microsoft.com/office/word/2015/wordml/symex" xmlns:wpg="http://schemas.microsoft.com/office/word/2010/wordprocessingGroup" xmlns:wpi="http://schemas.microsoft.com/office/word/2010/wordprocessingInk" xmlns:wne="http://schemas.microsoft.com/office/word/2006/wordml" xmlns:wps="http://schemas.microsoft.com/office/word/2010/wordprocessingShape" mc:Ignorable="w14 w15 w16se wp14">
+<w:footnotes xmlns:wpc="http://schemas.microsoft.com/office/word/2010/wordprocessingCanvas" xmlns:cx="http://schemas.microsoft.com/office/drawing/2014/chartex" xmlns:cx1="http://schemas.microsoft.com/office/drawing/2015/9/8/chartex" xmlns:cx2="http://schemas.microsoft.com/office/drawing/2015/10/21/chartex" xmlns:cx3="http://schemas.microsoft.com/office/drawing/2016/5/9/chartex" xmlns:cx4="http://schemas.microsoft.com/office/drawing/2016/5/10/chartex" xmlns:cx5="http://schemas.microsoft.com/office/drawing/2016/5/11/chartex" xmlns:cx6="http://schemas.microsoft.com/office/drawing/2016/5/12/chartex" xmlns:cx7="http://schemas.microsoft.com/office/drawing/2016/5/13/chartex" xmlns:cx8="http://schemas.microsoft.com/office/drawing/2016/5/14/chartex" xmlns:mc="http://schemas.openxmlformats.org/markup-compatibility/2006" xmlns:aink="http://schemas.microsoft.com/office/drawing/2016/ink" xmlns:am3d="http://schemas.microsoft.com/office/drawing/2017/model3d" xmlns:o="urn:schemas-microsoft-com:office:office" xmlns:r="http://schemas.openxmlformats.org/officeDocument/2006/relationships" xmlns:m="http://schemas.openxmlformats.org/officeDocument/2006/math" xmlns:v="urn:schemas-microsoft-com:vml" xmlns:wp14="http://schemas.microsoft.com/office/word/2010/wordprocessingDrawing" xmlns:wp="http://schemas.openxmlformats.org/drawingml/2006/wordprocessingDrawing" xmlns:w10="urn:schemas-microsoft-com:office:word" xmlns:w="http://schemas.openxmlformats.org/wordprocessingml/2006/main" xmlns:w14="http://schemas.microsoft.com/office/word/2010/wordml" xmlns:w15="http://schemas.microsoft.com/office/word/2012/wordml" xmlns:w16cex="http://schemas.microsoft.com/office/word/2018/wordml/cex" xmlns:w16cid="http://schemas.microsoft.com/office/word/2016/wordml/cid" xmlns:w16="http://schemas.microsoft.com/office/word/2018/wordml" xmlns:w16sdtdh="http://schemas.microsoft.com/office/word/2020/wordml/sdtdatahash" xmlns:w16se="http://schemas.microsoft.com/office/word/2015/wordml/symex" xmlns:wpg="http://schemas.microsoft.com/office/word/2010/wordprocessingGroup" xmlns:wpi="http://schemas.microsoft.com/office/word/2010/wordprocessingInk" xmlns:wne="http://schemas.microsoft.com/office/word/2006/wordml" xmlns:wps="http://schemas.microsoft.com/office/word/2010/wordprocessingShape" mc:Ignorable="w14 w15 w16se w16cid w16 w16cex w16sdtdh wp14">
   <w:footnote w:type="separator" w:id="-1">
     <w:p>
       <w:r>
@@ -13172,7 +12509,7 @@
 </file>
 
 <file path=word/header1.xml><?xml version="1.0" encoding="utf-8"?>
-<w:hdr xmlns:wpc="http://schemas.microsoft.com/office/word/2010/wordprocessingCanvas" xmlns:cx="http://schemas.microsoft.com/office/drawing/2014/chartex" xmlns:cx1="http://schemas.microsoft.com/office/drawing/2015/9/8/chartex" xmlns:mc="http://schemas.openxmlformats.org/markup-compatibility/2006" xmlns:o="urn:schemas-microsoft-com:office:office" xmlns:r="http://schemas.openxmlformats.org/officeDocument/2006/relationships" xmlns:m="http://schemas.openxmlformats.org/officeDocument/2006/math" xmlns:v="urn:schemas-microsoft-com:vml" xmlns:wp14="http://schemas.microsoft.com/office/word/2010/wordprocessingDrawing" xmlns:wp="http://schemas.openxmlformats.org/drawingml/2006/wordprocessingDrawing" xmlns:w10="urn:schemas-microsoft-com:office:word" xmlns:w="http://schemas.openxmlformats.org/wordprocessingml/2006/main" xmlns:w14="http://schemas.microsoft.com/office/word/2010/wordml" xmlns:w15="http://schemas.microsoft.com/office/word/2012/wordml" xmlns:w16se="http://schemas.microsoft.com/office/word/2015/wordml/symex" xmlns:wpg="http://schemas.microsoft.com/office/word/2010/wordprocessingGroup" xmlns:wpi="http://schemas.microsoft.com/office/word/2010/wordprocessingInk" xmlns:wne="http://schemas.microsoft.com/office/word/2006/wordml" xmlns:wps="http://schemas.microsoft.com/office/word/2010/wordprocessingShape" mc:Ignorable="w14 w15 w16se wp14">
+<w:hdr xmlns:wpc="http://schemas.microsoft.com/office/word/2010/wordprocessingCanvas" xmlns:cx="http://schemas.microsoft.com/office/drawing/2014/chartex" xmlns:cx1="http://schemas.microsoft.com/office/drawing/2015/9/8/chartex" xmlns:cx2="http://schemas.microsoft.com/office/drawing/2015/10/21/chartex" xmlns:cx3="http://schemas.microsoft.com/office/drawing/2016/5/9/chartex" xmlns:cx4="http://schemas.microsoft.com/office/drawing/2016/5/10/chartex" xmlns:cx5="http://schemas.microsoft.com/office/drawing/2016/5/11/chartex" xmlns:cx6="http://schemas.microsoft.com/office/drawing/2016/5/12/chartex" xmlns:cx7="http://schemas.microsoft.com/office/drawing/2016/5/13/chartex" xmlns:cx8="http://schemas.microsoft.com/office/drawing/2016/5/14/chartex" xmlns:mc="http://schemas.openxmlformats.org/markup-compatibility/2006" xmlns:aink="http://schemas.microsoft.com/office/drawing/2016/ink" xmlns:am3d="http://schemas.microsoft.com/office/drawing/2017/model3d" xmlns:o="urn:schemas-microsoft-com:office:office" xmlns:r="http://schemas.openxmlformats.org/officeDocument/2006/relationships" xmlns:m="http://schemas.openxmlformats.org/officeDocument/2006/math" xmlns:v="urn:schemas-microsoft-com:vml" xmlns:wp14="http://schemas.microsoft.com/office/word/2010/wordprocessingDrawing" xmlns:wp="http://schemas.openxmlformats.org/drawingml/2006/wordprocessingDrawing" xmlns:w10="urn:schemas-microsoft-com:office:word" xmlns:w="http://schemas.openxmlformats.org/wordprocessingml/2006/main" xmlns:w14="http://schemas.microsoft.com/office/word/2010/wordml" xmlns:w15="http://schemas.microsoft.com/office/word/2012/wordml" xmlns:w16cex="http://schemas.microsoft.com/office/word/2018/wordml/cex" xmlns:w16cid="http://schemas.microsoft.com/office/word/2016/wordml/cid" xmlns:w16="http://schemas.microsoft.com/office/word/2018/wordml" xmlns:w16sdtdh="http://schemas.microsoft.com/office/word/2020/wordml/sdtdatahash" xmlns:w16se="http://schemas.microsoft.com/office/word/2015/wordml/symex" xmlns:wpg="http://schemas.microsoft.com/office/word/2010/wordprocessingGroup" xmlns:wpi="http://schemas.microsoft.com/office/word/2010/wordprocessingInk" xmlns:wne="http://schemas.microsoft.com/office/word/2006/wordml" xmlns:wps="http://schemas.microsoft.com/office/word/2010/wordprocessingShape" mc:Ignorable="w14 w15 w16se w16cid w16 w16cex w16sdtdh wp14">
   <w:p>
     <w:pPr>
       <w:pStyle w:val="Header"/>
@@ -13185,7 +12522,7 @@
 </file>
 
 <file path=word/header2.xml><?xml version="1.0" encoding="utf-8"?>
-<w:hdr xmlns:wpc="http://schemas.microsoft.com/office/word/2010/wordprocessingCanvas" xmlns:cx="http://schemas.microsoft.com/office/drawing/2014/chartex" xmlns:cx1="http://schemas.microsoft.com/office/drawing/2015/9/8/chartex" xmlns:mc="http://schemas.openxmlformats.org/markup-compatibility/2006" xmlns:o="urn:schemas-microsoft-com:office:office" xmlns:r="http://schemas.openxmlformats.org/officeDocument/2006/relationships" xmlns:m="http://schemas.openxmlformats.org/officeDocument/2006/math" xmlns:v="urn:schemas-microsoft-com:vml" xmlns:wp14="http://schemas.microsoft.com/office/word/2010/wordprocessingDrawing" xmlns:wp="http://schemas.openxmlformats.org/drawingml/2006/wordprocessingDrawing" xmlns:w10="urn:schemas-microsoft-com:office:word" xmlns:w="http://schemas.openxmlformats.org/wordprocessingml/2006/main" xmlns:w14="http://schemas.microsoft.com/office/word/2010/wordml" xmlns:w15="http://schemas.microsoft.com/office/word/2012/wordml" xmlns:w16se="http://schemas.microsoft.com/office/word/2015/wordml/symex" xmlns:wpg="http://schemas.microsoft.com/office/word/2010/wordprocessingGroup" xmlns:wpi="http://schemas.microsoft.com/office/word/2010/wordprocessingInk" xmlns:wne="http://schemas.microsoft.com/office/word/2006/wordml" xmlns:wps="http://schemas.microsoft.com/office/word/2010/wordprocessingShape" mc:Ignorable="w14 w15 w16se wp14">
+<w:hdr xmlns:wpc="http://schemas.microsoft.com/office/word/2010/wordprocessingCanvas" xmlns:cx="http://schemas.microsoft.com/office/drawing/2014/chartex" xmlns:cx1="http://schemas.microsoft.com/office/drawing/2015/9/8/chartex" xmlns:cx2="http://schemas.microsoft.com/office/drawing/2015/10/21/chartex" xmlns:cx3="http://schemas.microsoft.com/office/drawing/2016/5/9/chartex" xmlns:cx4="http://schemas.microsoft.com/office/drawing/2016/5/10/chartex" xmlns:cx5="http://schemas.microsoft.com/office/drawing/2016/5/11/chartex" xmlns:cx6="http://schemas.microsoft.com/office/drawing/2016/5/12/chartex" xmlns:cx7="http://schemas.microsoft.com/office/drawing/2016/5/13/chartex" xmlns:cx8="http://schemas.microsoft.com/office/drawing/2016/5/14/chartex" xmlns:mc="http://schemas.openxmlformats.org/markup-compatibility/2006" xmlns:aink="http://schemas.microsoft.com/office/drawing/2016/ink" xmlns:am3d="http://schemas.microsoft.com/office/drawing/2017/model3d" xmlns:o="urn:schemas-microsoft-com:office:office" xmlns:r="http://schemas.openxmlformats.org/officeDocument/2006/relationships" xmlns:m="http://schemas.openxmlformats.org/officeDocument/2006/math" xmlns:v="urn:schemas-microsoft-com:vml" xmlns:wp14="http://schemas.microsoft.com/office/word/2010/wordprocessingDrawing" xmlns:wp="http://schemas.openxmlformats.org/drawingml/2006/wordprocessingDrawing" xmlns:w10="urn:schemas-microsoft-com:office:word" xmlns:w="http://schemas.openxmlformats.org/wordprocessingml/2006/main" xmlns:w14="http://schemas.microsoft.com/office/word/2010/wordml" xmlns:w15="http://schemas.microsoft.com/office/word/2012/wordml" xmlns:w16cex="http://schemas.microsoft.com/office/word/2018/wordml/cex" xmlns:w16cid="http://schemas.microsoft.com/office/word/2016/wordml/cid" xmlns:w16="http://schemas.microsoft.com/office/word/2018/wordml" xmlns:w16sdtdh="http://schemas.microsoft.com/office/word/2020/wordml/sdtdatahash" xmlns:w16se="http://schemas.microsoft.com/office/word/2015/wordml/symex" xmlns:wpg="http://schemas.microsoft.com/office/word/2010/wordprocessingGroup" xmlns:wpi="http://schemas.microsoft.com/office/word/2010/wordprocessingInk" xmlns:wne="http://schemas.microsoft.com/office/word/2006/wordml" xmlns:wps="http://schemas.microsoft.com/office/word/2010/wordprocessingShape" mc:Ignorable="w14 w15 w16se w16cid w16 w16cex w16sdtdh wp14">
   <w:p>
     <w:pPr>
       <w:pStyle w:val="Header"/>
@@ -13198,7 +12535,7 @@
 </file>
 
 <file path=word/styles.xml><?xml version="1.0" encoding="utf-8"?>
-<w:styles xmlns:mc="http://schemas.openxmlformats.org/markup-compatibility/2006" xmlns:r="http://schemas.openxmlformats.org/officeDocument/2006/relationships" xmlns:w="http://schemas.openxmlformats.org/wordprocessingml/2006/main" xmlns:w14="http://schemas.microsoft.com/office/word/2010/wordml" xmlns:w15="http://schemas.microsoft.com/office/word/2012/wordml" xmlns:w16se="http://schemas.microsoft.com/office/word/2015/wordml/symex" mc:Ignorable="w14 w15 w16se">
+<w:styles xmlns:mc="http://schemas.openxmlformats.org/markup-compatibility/2006" xmlns:r="http://schemas.openxmlformats.org/officeDocument/2006/relationships" xmlns:w="http://schemas.openxmlformats.org/wordprocessingml/2006/main" xmlns:w14="http://schemas.microsoft.com/office/word/2010/wordml" xmlns:w15="http://schemas.microsoft.com/office/word/2012/wordml" xmlns:w16cex="http://schemas.microsoft.com/office/word/2018/wordml/cex" xmlns:w16cid="http://schemas.microsoft.com/office/word/2016/wordml/cid" xmlns:w16="http://schemas.microsoft.com/office/word/2018/wordml" xmlns:w16sdtdh="http://schemas.microsoft.com/office/word/2020/wordml/sdtdatahash" xmlns:w16se="http://schemas.microsoft.com/office/word/2015/wordml/symex" mc:Ignorable="w14 w15 w16se w16cid w16 w16cex w16sdtdh">
   <w:docDefaults>
     <w:rPrDefault>
       <w:rPr>
@@ -13208,7 +12545,7 @@
     </w:rPrDefault>
     <w:pPrDefault/>
   </w:docDefaults>
-  <w:latentStyles w:defLockedState="0" w:defUIPriority="99" w:defSemiHidden="0" w:defUnhideWhenUsed="0" w:defQFormat="0" w:count="371">
+  <w:latentStyles w:defLockedState="0" w:defUIPriority="99" w:defSemiHidden="0" w:defUnhideWhenUsed="0" w:defQFormat="0" w:count="376">
     <w:lsdException w:name="Normal" w:uiPriority="0" w:qFormat="1"/>
     <w:lsdException w:name="heading 1" w:uiPriority="9" w:qFormat="1"/>
     <w:lsdException w:name="heading 2" w:semiHidden="1" w:uiPriority="9" w:unhideWhenUsed="1" w:qFormat="1"/>
@@ -13314,7 +12651,6 @@
     <w:lsdException w:name="HTML Sample" w:semiHidden="1" w:unhideWhenUsed="1"/>
     <w:lsdException w:name="HTML Typewriter" w:semiHidden="1" w:unhideWhenUsed="1"/>
     <w:lsdException w:name="HTML Variable" w:semiHidden="1" w:unhideWhenUsed="1"/>
-    <w:lsdException w:name="Normal Table" w:semiHidden="1" w:unhideWhenUsed="1"/>
     <w:lsdException w:name="annotation subject" w:semiHidden="1" w:unhideWhenUsed="1"/>
     <w:lsdException w:name="No List" w:semiHidden="1" w:unhideWhenUsed="1"/>
     <w:lsdException w:name="Outline List 1" w:semiHidden="1" w:unhideWhenUsed="1"/>
@@ -13357,11 +12693,8 @@
     <w:lsdException w:name="Table Contemporary" w:semiHidden="1" w:unhideWhenUsed="1"/>
     <w:lsdException w:name="Table Elegant" w:semiHidden="1" w:unhideWhenUsed="1"/>
     <w:lsdException w:name="Table Professional" w:semiHidden="1" w:unhideWhenUsed="1"/>
-    <w:lsdException w:name="Table Subtle 1" w:semiHidden="1" w:unhideWhenUsed="1"/>
     <w:lsdException w:name="Table Subtle 2" w:semiHidden="1" w:unhideWhenUsed="1"/>
     <w:lsdException w:name="Table Web 1" w:semiHidden="1" w:unhideWhenUsed="1"/>
-    <w:lsdException w:name="Table Web 2" w:semiHidden="1" w:unhideWhenUsed="1"/>
-    <w:lsdException w:name="Table Web 3" w:semiHidden="1" w:unhideWhenUsed="1"/>
     <w:lsdException w:name="Balloon Text" w:semiHidden="1" w:unhideWhenUsed="1"/>
     <w:lsdException w:name="Table Grid" w:uiPriority="59"/>
     <w:lsdException w:name="Table Theme" w:semiHidden="1" w:unhideWhenUsed="1"/>
@@ -13580,6 +12913,11 @@
     <w:lsdException w:name="List Table 5 Dark Accent 6" w:uiPriority="50"/>
     <w:lsdException w:name="List Table 6 Colorful Accent 6" w:uiPriority="51"/>
     <w:lsdException w:name="List Table 7 Colorful Accent 6" w:uiPriority="52"/>
+    <w:lsdException w:name="Mention" w:semiHidden="1" w:unhideWhenUsed="1"/>
+    <w:lsdException w:name="Smart Hyperlink" w:semiHidden="1" w:unhideWhenUsed="1"/>
+    <w:lsdException w:name="Hashtag" w:semiHidden="1" w:unhideWhenUsed="1"/>
+    <w:lsdException w:name="Unresolved Mention" w:semiHidden="1" w:unhideWhenUsed="1"/>
+    <w:lsdException w:name="Smart Link" w:semiHidden="1" w:unhideWhenUsed="1"/>
   </w:latentStyles>
   <w:style w:type="paragraph" w:default="1" w:styleId="Normal">
     <w:name w:val="Normal"/>

</xml_diff>

<commit_message>
TS 6, TS 6.2 Sanskrit
</commit_message>
<xml_diff>
--- a/TS-Padam/TS-6.2/TS 6.2 Sanskrit Pada Paatam Corrections.docx
+++ b/TS-Padam/TS-6.2/TS 6.2 Sanskrit Pada Paatam Corrections.docx
@@ -968,6 +968,498 @@
       </w:tr>
       <w:tr>
         <w:trPr>
+          <w:trHeight w:val="994"/>
+        </w:trPr>
+        <w:tc>
+          <w:tcPr>
+            <w:tcW w:w="3374" w:type="dxa"/>
+          </w:tcPr>
+          <w:p>
+            <w:pPr>
+              <w:widowControl w:val="0"/>
+              <w:autoSpaceDE w:val="0"/>
+              <w:autoSpaceDN w:val="0"/>
+              <w:adjustRightInd w:val="0"/>
+              <w:rPr>
+                <w:rFonts w:cs="Arial"/>
+                <w:b/>
+                <w:bCs/>
+                <w:sz w:val="28"/>
+                <w:szCs w:val="28"/>
+              </w:rPr>
+            </w:pPr>
+            <w:r>
+              <w:rPr>
+                <w:rFonts w:cs="Arial"/>
+                <w:b/>
+                <w:bCs/>
+                <w:sz w:val="28"/>
+                <w:szCs w:val="28"/>
+              </w:rPr>
+              <w:t>TS 6.2.</w:t>
+            </w:r>
+            <w:r>
+              <w:rPr>
+                <w:rFonts w:cs="Arial"/>
+                <w:b/>
+                <w:bCs/>
+                <w:sz w:val="28"/>
+                <w:szCs w:val="28"/>
+              </w:rPr>
+              <w:t>5</w:t>
+            </w:r>
+            <w:r>
+              <w:rPr>
+                <w:rFonts w:cs="Arial"/>
+                <w:b/>
+                <w:bCs/>
+                <w:sz w:val="28"/>
+                <w:szCs w:val="28"/>
+              </w:rPr>
+              <w:t>.</w:t>
+            </w:r>
+            <w:r>
+              <w:rPr>
+                <w:rFonts w:cs="Arial"/>
+                <w:b/>
+                <w:bCs/>
+                <w:sz w:val="28"/>
+                <w:szCs w:val="28"/>
+              </w:rPr>
+              <w:t>1</w:t>
+            </w:r>
+            <w:r>
+              <w:rPr>
+                <w:rFonts w:cs="Arial"/>
+                <w:b/>
+                <w:bCs/>
+                <w:sz w:val="28"/>
+                <w:szCs w:val="28"/>
+              </w:rPr>
+              <w:t xml:space="preserve"> - </w:t>
+            </w:r>
+            <w:proofErr w:type="spellStart"/>
+            <w:r>
+              <w:rPr>
+                <w:rFonts w:cs="Arial"/>
+                <w:b/>
+                <w:bCs/>
+                <w:sz w:val="28"/>
+                <w:szCs w:val="28"/>
+              </w:rPr>
+              <w:t>Vaakyam</w:t>
+            </w:r>
+            <w:proofErr w:type="spellEnd"/>
+          </w:p>
+          <w:p>
+            <w:pPr>
+              <w:widowControl w:val="0"/>
+              <w:autoSpaceDE w:val="0"/>
+              <w:autoSpaceDN w:val="0"/>
+              <w:adjustRightInd w:val="0"/>
+              <w:rPr>
+                <w:rFonts w:cs="Arial"/>
+                <w:b/>
+                <w:bCs/>
+                <w:sz w:val="28"/>
+                <w:szCs w:val="28"/>
+              </w:rPr>
+            </w:pPr>
+            <w:r>
+              <w:rPr>
+                <w:rFonts w:cs="Arial"/>
+                <w:b/>
+                <w:bCs/>
+                <w:sz w:val="28"/>
+                <w:szCs w:val="28"/>
+              </w:rPr>
+              <w:t xml:space="preserve">Line No. </w:t>
+            </w:r>
+            <w:r>
+              <w:rPr>
+                <w:rFonts w:cs="Arial"/>
+                <w:b/>
+                <w:bCs/>
+                <w:sz w:val="28"/>
+                <w:szCs w:val="28"/>
+              </w:rPr>
+              <w:t>–</w:t>
+            </w:r>
+            <w:r>
+              <w:rPr>
+                <w:rFonts w:cs="Arial"/>
+                <w:b/>
+                <w:bCs/>
+                <w:sz w:val="28"/>
+                <w:szCs w:val="28"/>
+              </w:rPr>
+              <w:t xml:space="preserve"> </w:t>
+            </w:r>
+            <w:r>
+              <w:rPr>
+                <w:rFonts w:cs="Arial"/>
+                <w:b/>
+                <w:bCs/>
+                <w:sz w:val="28"/>
+                <w:szCs w:val="28"/>
+              </w:rPr>
+              <w:t>Last line</w:t>
+            </w:r>
+          </w:p>
+          <w:p>
+            <w:pPr>
+              <w:widowControl w:val="0"/>
+              <w:autoSpaceDE w:val="0"/>
+              <w:autoSpaceDN w:val="0"/>
+              <w:adjustRightInd w:val="0"/>
+              <w:rPr>
+                <w:rFonts w:cs="Arial"/>
+                <w:b/>
+                <w:bCs/>
+                <w:sz w:val="28"/>
+                <w:szCs w:val="28"/>
+              </w:rPr>
+            </w:pPr>
+            <w:proofErr w:type="spellStart"/>
+            <w:r>
+              <w:rPr>
+                <w:rFonts w:cs="Arial"/>
+                <w:b/>
+                <w:bCs/>
+                <w:sz w:val="28"/>
+                <w:szCs w:val="28"/>
+              </w:rPr>
+              <w:t>Panchaati</w:t>
+            </w:r>
+            <w:proofErr w:type="spellEnd"/>
+            <w:r>
+              <w:rPr>
+                <w:rFonts w:cs="Arial"/>
+                <w:b/>
+                <w:bCs/>
+                <w:sz w:val="28"/>
+                <w:szCs w:val="28"/>
+              </w:rPr>
+              <w:t xml:space="preserve"> No. - </w:t>
+            </w:r>
+            <w:r>
+              <w:rPr>
+                <w:rFonts w:cs="Arial"/>
+                <w:b/>
+                <w:bCs/>
+                <w:sz w:val="28"/>
+                <w:szCs w:val="28"/>
+              </w:rPr>
+              <w:t>25</w:t>
+            </w:r>
+          </w:p>
+        </w:tc>
+        <w:tc>
+          <w:tcPr>
+            <w:tcW w:w="4738" w:type="dxa"/>
+          </w:tcPr>
+          <w:p>
+            <w:pPr>
+              <w:ind w:right="-108"/>
+              <w:rPr>
+                <w:rFonts w:ascii="BRH Devanagari Extra" w:hAnsi="BRH Devanagari Extra" w:cs="BRH Devanagari Extra"/>
+                <w:sz w:val="40"/>
+                <w:szCs w:val="40"/>
+                <w:highlight w:val="yellow"/>
+              </w:rPr>
+            </w:pPr>
+            <w:proofErr w:type="spellStart"/>
+            <w:r>
+              <w:rPr>
+                <w:rFonts w:ascii="BRH Devanagari Extra" w:hAnsi="BRH Devanagari Extra" w:cs="BRH Devanagari Extra"/>
+                <w:sz w:val="40"/>
+                <w:szCs w:val="40"/>
+              </w:rPr>
+              <w:t>cÉ</w:t>
+            </w:r>
+            <w:proofErr w:type="spellEnd"/>
+            <w:r>
+              <w:rPr>
+                <w:rFonts w:ascii="BRH Malayalam Extra" w:hAnsi="BRH Malayalam Extra" w:cs="BRH Devanagari Extra"/>
+                <w:sz w:val="34"/>
+                <w:szCs w:val="40"/>
+              </w:rPr>
+              <w:t>–</w:t>
+            </w:r>
+            <w:proofErr w:type="spellStart"/>
+            <w:r>
+              <w:rPr>
+                <w:rFonts w:ascii="BRH Devanagari Extra" w:hAnsi="BRH Devanagari Extra" w:cs="BRH Devanagari Extra"/>
+                <w:sz w:val="40"/>
+                <w:szCs w:val="40"/>
+              </w:rPr>
+              <w:t>iÉÑUþ</w:t>
+            </w:r>
+            <w:proofErr w:type="spellEnd"/>
+            <w:r>
+              <w:rPr>
+                <w:rFonts w:ascii="BRH Devanagari Extra" w:hAnsi="BRH Devanagari Extra" w:cs="BRH Devanagari Extra"/>
+                <w:sz w:val="40"/>
+                <w:szCs w:val="40"/>
+              </w:rPr>
+              <w:t xml:space="preserve"> </w:t>
+            </w:r>
+            <w:proofErr w:type="spellStart"/>
+            <w:r>
+              <w:rPr>
+                <w:rFonts w:ascii="BRH Devanagari Extra" w:hAnsi="BRH Devanagari Extra" w:cs="BRH Devanagari Extra"/>
+                <w:sz w:val="40"/>
+                <w:szCs w:val="40"/>
+                <w:highlight w:val="yellow"/>
+              </w:rPr>
+              <w:t>L</w:t>
+            </w:r>
+            <w:r>
+              <w:rPr>
+                <w:rFonts w:ascii="BRH Devanagari Extra" w:hAnsi="BRH Devanagari Extra" w:cs="BRH Devanagari Extra"/>
+                <w:sz w:val="40"/>
+                <w:szCs w:val="40"/>
+              </w:rPr>
+              <w:t>iÉ</w:t>
+            </w:r>
+            <w:r>
+              <w:rPr>
+                <w:rFonts w:ascii="BRH Devanagari Extra" w:hAnsi="BRH Devanagari Extra" w:cs="BRH Devanagari Extra"/>
+                <w:color w:val="000000"/>
+                <w:sz w:val="40"/>
+                <w:szCs w:val="40"/>
+                <w:highlight w:val="magenta"/>
+              </w:rPr>
+              <w:t>Sè</w:t>
+            </w:r>
+            <w:proofErr w:type="spellEnd"/>
+            <w:r>
+              <w:rPr>
+                <w:rFonts w:ascii="BRH Devanagari Extra" w:hAnsi="BRH Devanagari Extra" w:cs="BRH Devanagari Extra"/>
+                <w:color w:val="000000"/>
+                <w:sz w:val="40"/>
+                <w:szCs w:val="40"/>
+                <w:highlight w:val="magenta"/>
+              </w:rPr>
+              <w:t xml:space="preserve"> </w:t>
+            </w:r>
+            <w:proofErr w:type="spellStart"/>
+            <w:r>
+              <w:rPr>
+                <w:rFonts w:ascii="BRH Devanagari Extra" w:hAnsi="BRH Devanagari Extra" w:cs="BRH Devanagari Extra"/>
+                <w:color w:val="000000"/>
+                <w:sz w:val="40"/>
+                <w:szCs w:val="40"/>
+                <w:highlight w:val="magenta"/>
+              </w:rPr>
+              <w:t>uÉ</w:t>
+            </w:r>
+            <w:r>
+              <w:rPr>
+                <w:rFonts w:ascii="BRH Devanagari Extra" w:hAnsi="BRH Devanagari Extra" w:cs="BRH Devanagari Extra"/>
+                <w:sz w:val="40"/>
+                <w:szCs w:val="40"/>
+              </w:rPr>
+              <w:t>æ</w:t>
+            </w:r>
+            <w:proofErr w:type="spellEnd"/>
+            <w:r>
+              <w:rPr>
+                <w:rFonts w:ascii="BRH Devanagari Extra" w:hAnsi="BRH Devanagari Extra" w:cs="BRH Devanagari Extra"/>
+                <w:sz w:val="40"/>
+                <w:szCs w:val="40"/>
+              </w:rPr>
+              <w:t xml:space="preserve">- </w:t>
+            </w:r>
+            <w:proofErr w:type="gramStart"/>
+            <w:r>
+              <w:rPr>
+                <w:rFonts w:ascii="BRH Devanagari Extra" w:hAnsi="BRH Devanagari Extra" w:cs="BRH Devanagari Extra"/>
+                <w:sz w:val="40"/>
+                <w:szCs w:val="40"/>
+              </w:rPr>
+              <w:t>[ ]</w:t>
+            </w:r>
+            <w:proofErr w:type="gramEnd"/>
+            <w:r>
+              <w:rPr>
+                <w:rFonts w:ascii="BRH Devanagari Extra" w:hAnsi="BRH Devanagari Extra" w:cs="BRH Devanagari Extra"/>
+                <w:sz w:val="40"/>
+                <w:szCs w:val="40"/>
+              </w:rPr>
+              <w:t xml:space="preserve"> </w:t>
+            </w:r>
+            <w:r>
+              <w:rPr>
+                <w:rFonts w:cs="Arial"/>
+                <w:b/>
+                <w:bCs/>
+                <w:sz w:val="32"/>
+                <w:szCs w:val="32"/>
+              </w:rPr>
+              <w:t>25</w:t>
+            </w:r>
+          </w:p>
+        </w:tc>
+        <w:tc>
+          <w:tcPr>
+            <w:tcW w:w="5301" w:type="dxa"/>
+          </w:tcPr>
+          <w:p>
+            <w:pPr>
+              <w:ind w:right="-108"/>
+              <w:rPr>
+                <w:rFonts w:ascii="BRH Devanagari Extra" w:hAnsi="BRH Devanagari Extra" w:cs="BRH Devanagari Extra"/>
+                <w:sz w:val="40"/>
+                <w:szCs w:val="40"/>
+                <w:highlight w:val="green"/>
+              </w:rPr>
+            </w:pPr>
+            <w:proofErr w:type="spellStart"/>
+            <w:r>
+              <w:rPr>
+                <w:rFonts w:ascii="BRH Devanagari Extra" w:hAnsi="BRH Devanagari Extra" w:cs="BRH Devanagari Extra"/>
+                <w:sz w:val="40"/>
+                <w:szCs w:val="40"/>
+              </w:rPr>
+              <w:t>cÉ</w:t>
+            </w:r>
+            <w:proofErr w:type="spellEnd"/>
+            <w:r>
+              <w:rPr>
+                <w:rFonts w:ascii="BRH Malayalam Extra" w:hAnsi="BRH Malayalam Extra" w:cs="BRH Devanagari Extra"/>
+                <w:sz w:val="34"/>
+                <w:szCs w:val="40"/>
+              </w:rPr>
+              <w:t>–</w:t>
+            </w:r>
+            <w:proofErr w:type="spellStart"/>
+            <w:r>
+              <w:rPr>
+                <w:rFonts w:ascii="BRH Devanagari Extra" w:hAnsi="BRH Devanagari Extra" w:cs="BRH Devanagari Extra"/>
+                <w:sz w:val="40"/>
+                <w:szCs w:val="40"/>
+              </w:rPr>
+              <w:t>iÉÑUþ</w:t>
+            </w:r>
+            <w:proofErr w:type="spellEnd"/>
+            <w:r>
+              <w:rPr>
+                <w:rFonts w:ascii="BRH Devanagari Extra" w:hAnsi="BRH Devanagari Extra" w:cs="BRH Devanagari Extra"/>
+                <w:sz w:val="40"/>
+                <w:szCs w:val="40"/>
+              </w:rPr>
+              <w:t xml:space="preserve"> </w:t>
+            </w:r>
+            <w:r>
+              <w:rPr>
+                <w:rFonts w:ascii="BRH Devanagari Extra" w:hAnsi="BRH Devanagari Extra" w:cs="BRH Devanagari Extra"/>
+                <w:sz w:val="40"/>
+                <w:szCs w:val="40"/>
+                <w:highlight w:val="green"/>
+              </w:rPr>
+              <w:t>L</w:t>
+            </w:r>
+            <w:r>
+              <w:rPr>
+                <w:rFonts w:ascii="BRH Malayalam Extra" w:hAnsi="BRH Malayalam Extra" w:cs="BRH Devanagari Extra"/>
+                <w:sz w:val="34"/>
+                <w:szCs w:val="40"/>
+                <w:highlight w:val="green"/>
+              </w:rPr>
+              <w:t>–</w:t>
+            </w:r>
+            <w:proofErr w:type="spellStart"/>
+            <w:r>
+              <w:rPr>
+                <w:rFonts w:ascii="BRH Devanagari Extra" w:hAnsi="BRH Devanagari Extra" w:cs="BRH Devanagari Extra"/>
+                <w:sz w:val="40"/>
+                <w:szCs w:val="40"/>
+              </w:rPr>
+              <w:t>iÉ</w:t>
+            </w:r>
+            <w:r>
+              <w:rPr>
+                <w:rFonts w:ascii="BRH Devanagari Extra" w:hAnsi="BRH Devanagari Extra" w:cs="BRH Devanagari Extra"/>
+                <w:color w:val="000000"/>
+                <w:sz w:val="40"/>
+                <w:szCs w:val="40"/>
+                <w:highlight w:val="magenta"/>
+              </w:rPr>
+              <w:t>Sè</w:t>
+            </w:r>
+            <w:proofErr w:type="spellEnd"/>
+            <w:r>
+              <w:rPr>
+                <w:rFonts w:ascii="BRH Devanagari Extra" w:hAnsi="BRH Devanagari Extra" w:cs="BRH Devanagari Extra"/>
+                <w:color w:val="000000"/>
+                <w:sz w:val="40"/>
+                <w:szCs w:val="40"/>
+                <w:highlight w:val="magenta"/>
+              </w:rPr>
+              <w:t xml:space="preserve"> </w:t>
+            </w:r>
+            <w:proofErr w:type="spellStart"/>
+            <w:r>
+              <w:rPr>
+                <w:rFonts w:ascii="BRH Devanagari Extra" w:hAnsi="BRH Devanagari Extra" w:cs="BRH Devanagari Extra"/>
+                <w:color w:val="000000"/>
+                <w:sz w:val="40"/>
+                <w:szCs w:val="40"/>
+                <w:highlight w:val="magenta"/>
+              </w:rPr>
+              <w:t>uÉ</w:t>
+            </w:r>
+            <w:r>
+              <w:rPr>
+                <w:rFonts w:ascii="BRH Devanagari Extra" w:hAnsi="BRH Devanagari Extra" w:cs="BRH Devanagari Extra"/>
+                <w:sz w:val="40"/>
+                <w:szCs w:val="40"/>
+              </w:rPr>
+              <w:t>æ</w:t>
+            </w:r>
+            <w:proofErr w:type="spellEnd"/>
+            <w:r>
+              <w:rPr>
+                <w:rFonts w:ascii="BRH Devanagari Extra" w:hAnsi="BRH Devanagari Extra" w:cs="BRH Devanagari Extra"/>
+                <w:sz w:val="40"/>
+                <w:szCs w:val="40"/>
+              </w:rPr>
+              <w:t xml:space="preserve">- </w:t>
+            </w:r>
+            <w:proofErr w:type="gramStart"/>
+            <w:r>
+              <w:rPr>
+                <w:rFonts w:ascii="BRH Devanagari Extra" w:hAnsi="BRH Devanagari Extra" w:cs="BRH Devanagari Extra"/>
+                <w:sz w:val="40"/>
+                <w:szCs w:val="40"/>
+              </w:rPr>
+              <w:t>[ ]</w:t>
+            </w:r>
+            <w:proofErr w:type="gramEnd"/>
+            <w:r>
+              <w:rPr>
+                <w:rFonts w:ascii="BRH Devanagari Extra" w:hAnsi="BRH Devanagari Extra" w:cs="BRH Devanagari Extra"/>
+                <w:sz w:val="40"/>
+                <w:szCs w:val="40"/>
+              </w:rPr>
+              <w:t xml:space="preserve"> </w:t>
+            </w:r>
+            <w:r>
+              <w:rPr>
+                <w:rFonts w:cs="Arial"/>
+                <w:b/>
+                <w:bCs/>
+                <w:sz w:val="32"/>
+                <w:szCs w:val="32"/>
+              </w:rPr>
+              <w:t>25</w:t>
+            </w:r>
+          </w:p>
+        </w:tc>
+      </w:tr>
+      <w:tr>
+        <w:trPr>
           <w:trHeight w:val="948"/>
         </w:trPr>
         <w:tc>
@@ -2501,6 +2993,7 @@
                 <w:sz w:val="28"/>
                 <w:szCs w:val="28"/>
               </w:rPr>
+              <w:lastRenderedPageBreak/>
               <w:t>TS 6.2.9.4 - Padam</w:t>
             </w:r>
           </w:p>
@@ -2925,7 +3418,6 @@
                 <w:sz w:val="28"/>
                 <w:szCs w:val="28"/>
               </w:rPr>
-              <w:lastRenderedPageBreak/>
               <w:t xml:space="preserve">TS 6.2.10.3 - </w:t>
             </w:r>
             <w:proofErr w:type="spellStart"/>
@@ -4657,6 +5149,333 @@
       </w:tr>
       <w:tr>
         <w:trPr>
+          <w:trHeight w:val="1058"/>
+        </w:trPr>
+        <w:tc>
+          <w:tcPr>
+            <w:tcW w:w="3374" w:type="dxa"/>
+            <w:tcBorders>
+              <w:top w:val="single" w:sz="4" w:space="0" w:color="000000"/>
+              <w:left w:val="single" w:sz="4" w:space="0" w:color="000000"/>
+              <w:bottom w:val="single" w:sz="4" w:space="0" w:color="000000"/>
+              <w:right w:val="single" w:sz="4" w:space="0" w:color="000000"/>
+            </w:tcBorders>
+          </w:tcPr>
+          <w:p>
+            <w:pPr>
+              <w:widowControl w:val="0"/>
+              <w:autoSpaceDE w:val="0"/>
+              <w:autoSpaceDN w:val="0"/>
+              <w:adjustRightInd w:val="0"/>
+              <w:spacing w:line="264" w:lineRule="auto"/>
+              <w:rPr>
+                <w:rFonts w:cs="Arial"/>
+                <w:b/>
+                <w:sz w:val="28"/>
+                <w:szCs w:val="28"/>
+              </w:rPr>
+            </w:pPr>
+            <w:r>
+              <w:rPr>
+                <w:rFonts w:cs="Arial"/>
+                <w:b/>
+                <w:sz w:val="28"/>
+                <w:szCs w:val="28"/>
+              </w:rPr>
+              <w:t xml:space="preserve">TS 6.2.11.1 – </w:t>
+            </w:r>
+            <w:proofErr w:type="spellStart"/>
+            <w:r>
+              <w:rPr>
+                <w:rFonts w:cs="Arial"/>
+                <w:b/>
+                <w:sz w:val="28"/>
+                <w:szCs w:val="28"/>
+              </w:rPr>
+              <w:t>Vaakyam</w:t>
+            </w:r>
+            <w:proofErr w:type="spellEnd"/>
+            <w:r>
+              <w:rPr>
+                <w:rFonts w:cs="Arial"/>
+                <w:b/>
+                <w:sz w:val="28"/>
+                <w:szCs w:val="28"/>
+              </w:rPr>
+              <w:br/>
+              <w:t>Line 3</w:t>
+            </w:r>
+          </w:p>
+          <w:p>
+            <w:pPr>
+              <w:widowControl w:val="0"/>
+              <w:autoSpaceDE w:val="0"/>
+              <w:autoSpaceDN w:val="0"/>
+              <w:adjustRightInd w:val="0"/>
+              <w:rPr>
+                <w:rFonts w:cs="Arial"/>
+                <w:b/>
+                <w:bCs/>
+                <w:sz w:val="28"/>
+                <w:szCs w:val="28"/>
+              </w:rPr>
+            </w:pPr>
+            <w:r>
+              <w:rPr>
+                <w:rFonts w:cs="Arial"/>
+                <w:b/>
+                <w:sz w:val="28"/>
+                <w:szCs w:val="28"/>
+              </w:rPr>
+              <w:t xml:space="preserve">56th </w:t>
+            </w:r>
+            <w:proofErr w:type="spellStart"/>
+            <w:r>
+              <w:rPr>
+                <w:rFonts w:cs="Arial"/>
+                <w:b/>
+                <w:sz w:val="28"/>
+                <w:szCs w:val="28"/>
+              </w:rPr>
+              <w:t>Panchaati</w:t>
+            </w:r>
+            <w:proofErr w:type="spellEnd"/>
+          </w:p>
+        </w:tc>
+        <w:tc>
+          <w:tcPr>
+            <w:tcW w:w="4738" w:type="dxa"/>
+            <w:tcBorders>
+              <w:top w:val="single" w:sz="4" w:space="0" w:color="000000"/>
+              <w:left w:val="single" w:sz="4" w:space="0" w:color="000000"/>
+              <w:bottom w:val="single" w:sz="4" w:space="0" w:color="000000"/>
+              <w:right w:val="single" w:sz="4" w:space="0" w:color="000000"/>
+            </w:tcBorders>
+          </w:tcPr>
+          <w:p>
+            <w:pPr>
+              <w:widowControl w:val="0"/>
+              <w:autoSpaceDE w:val="0"/>
+              <w:autoSpaceDN w:val="0"/>
+              <w:adjustRightInd w:val="0"/>
+              <w:rPr>
+                <w:rFonts w:ascii="BRH Devanagari Extra" w:hAnsi="BRH Devanagari Extra" w:cs="BRH Devanagari Extra"/>
+                <w:sz w:val="40"/>
+                <w:szCs w:val="40"/>
+              </w:rPr>
+            </w:pPr>
+            <w:proofErr w:type="spellStart"/>
+            <w:r>
+              <w:rPr>
+                <w:rFonts w:ascii="BRH Devanagari Extra" w:hAnsi="BRH Devanagari Extra" w:cs="BRH Devanagari Extra"/>
+                <w:sz w:val="40"/>
+                <w:szCs w:val="40"/>
+              </w:rPr>
+              <w:t>iÉxqÉÉþS</w:t>
+            </w:r>
+            <w:proofErr w:type="spellEnd"/>
+            <w:r>
+              <w:rPr>
+                <w:rFonts w:ascii="BRH Malayalam Extra" w:hAnsi="BRH Malayalam Extra" w:cs="BRH Devanagari Extra"/>
+                <w:sz w:val="34"/>
+                <w:szCs w:val="40"/>
+              </w:rPr>
+              <w:t>–</w:t>
+            </w:r>
+            <w:proofErr w:type="spellStart"/>
+            <w:r>
+              <w:rPr>
+                <w:rFonts w:ascii="BRH Devanagari Extra" w:hAnsi="BRH Devanagari Extra" w:cs="BRH Devanagari Extra"/>
+                <w:sz w:val="40"/>
+                <w:szCs w:val="40"/>
+              </w:rPr>
+              <w:t>kÉxiÉÉ</w:t>
+            </w:r>
+            <w:r>
+              <w:rPr>
+                <w:rFonts w:ascii="BRH Devanagari Extra" w:hAnsi="BRH Devanagari Extra" w:cs="BRH Devanagari Extra"/>
+                <w:sz w:val="40"/>
+                <w:szCs w:val="40"/>
+              </w:rPr>
+              <w:t>ÿ</w:t>
+            </w:r>
+            <w:r>
+              <w:rPr>
+                <w:rFonts w:ascii="BRH Devanagari Extra" w:hAnsi="BRH Devanagari Extra" w:cs="BRH Devanagari Extra"/>
+                <w:sz w:val="40"/>
+                <w:szCs w:val="40"/>
+                <w:highlight w:val="yellow"/>
+              </w:rPr>
+              <w:t>cNûÏ</w:t>
+            </w:r>
+            <w:r>
+              <w:rPr>
+                <w:rFonts w:ascii="BRH Devanagari Extra" w:hAnsi="BRH Devanagari Extra" w:cs="BRH Devanagari Extra"/>
+                <w:sz w:val="40"/>
+                <w:szCs w:val="40"/>
+              </w:rPr>
+              <w:t>whÉïÈ</w:t>
+            </w:r>
+            <w:proofErr w:type="spellEnd"/>
+            <w:r>
+              <w:rPr>
+                <w:rFonts w:ascii="BRH Devanagari Extra" w:hAnsi="BRH Devanagari Extra" w:cs="BRH Devanagari Extra"/>
+                <w:sz w:val="40"/>
+                <w:szCs w:val="40"/>
+              </w:rPr>
+              <w:t xml:space="preserve"> </w:t>
+            </w:r>
+            <w:proofErr w:type="spellStart"/>
+            <w:r>
+              <w:rPr>
+                <w:rFonts w:ascii="BRH Devanagari Extra" w:hAnsi="BRH Devanagari Extra" w:cs="BRH Devanagari Extra"/>
+                <w:sz w:val="40"/>
+                <w:szCs w:val="40"/>
+              </w:rPr>
+              <w:t>mÉëÉ</w:t>
+            </w:r>
+            <w:proofErr w:type="spellEnd"/>
+            <w:r>
+              <w:rPr>
+                <w:rFonts w:ascii="BRH Malayalam Extra" w:hAnsi="BRH Malayalam Extra" w:cs="BRH Devanagari Extra"/>
+                <w:sz w:val="34"/>
+                <w:szCs w:val="40"/>
+              </w:rPr>
+              <w:t>–</w:t>
+            </w:r>
+            <w:proofErr w:type="spellStart"/>
+            <w:r>
+              <w:rPr>
+                <w:rFonts w:ascii="BRH Devanagari Extra" w:hAnsi="BRH Devanagari Extra" w:cs="BRH Devanagari Extra"/>
+                <w:sz w:val="40"/>
+                <w:szCs w:val="40"/>
+              </w:rPr>
+              <w:t>hÉÉ</w:t>
+            </w:r>
+            <w:proofErr w:type="spellEnd"/>
+          </w:p>
+        </w:tc>
+        <w:tc>
+          <w:tcPr>
+            <w:tcW w:w="5301" w:type="dxa"/>
+            <w:tcBorders>
+              <w:top w:val="single" w:sz="4" w:space="0" w:color="000000"/>
+              <w:left w:val="single" w:sz="4" w:space="0" w:color="000000"/>
+              <w:bottom w:val="single" w:sz="4" w:space="0" w:color="000000"/>
+              <w:right w:val="single" w:sz="4" w:space="0" w:color="000000"/>
+            </w:tcBorders>
+          </w:tcPr>
+          <w:p>
+            <w:pPr>
+              <w:widowControl w:val="0"/>
+              <w:autoSpaceDE w:val="0"/>
+              <w:autoSpaceDN w:val="0"/>
+              <w:adjustRightInd w:val="0"/>
+              <w:spacing w:line="252" w:lineRule="auto"/>
+              <w:rPr>
+                <w:rFonts w:ascii="BRH Devanagari Extra" w:hAnsi="BRH Devanagari Extra" w:cs="BRH Devanagari Extra"/>
+                <w:sz w:val="40"/>
+                <w:szCs w:val="40"/>
+              </w:rPr>
+            </w:pPr>
+            <w:proofErr w:type="spellStart"/>
+            <w:r>
+              <w:rPr>
+                <w:rFonts w:ascii="BRH Devanagari Extra" w:hAnsi="BRH Devanagari Extra" w:cs="BRH Devanagari Extra"/>
+                <w:sz w:val="40"/>
+                <w:szCs w:val="40"/>
+              </w:rPr>
+              <w:t>iÉxqÉÉþS</w:t>
+            </w:r>
+            <w:proofErr w:type="spellEnd"/>
+            <w:r>
+              <w:rPr>
+                <w:rFonts w:ascii="BRH Malayalam Extra" w:hAnsi="BRH Malayalam Extra" w:cs="BRH Devanagari Extra"/>
+                <w:sz w:val="34"/>
+                <w:szCs w:val="40"/>
+              </w:rPr>
+              <w:t>–</w:t>
+            </w:r>
+            <w:proofErr w:type="spellStart"/>
+            <w:r>
+              <w:rPr>
+                <w:rFonts w:ascii="BRH Devanagari Extra" w:hAnsi="BRH Devanagari Extra" w:cs="BRH Devanagari Extra"/>
+                <w:sz w:val="40"/>
+                <w:szCs w:val="40"/>
+              </w:rPr>
+              <w:t>kÉxiÉÉÿ</w:t>
+            </w:r>
+            <w:r>
+              <w:rPr>
+                <w:rFonts w:ascii="BRH Devanagari Extra" w:hAnsi="BRH Devanagari Extra" w:cs="BRH Devanagari Extra"/>
+                <w:sz w:val="40"/>
+                <w:szCs w:val="40"/>
+                <w:highlight w:val="green"/>
+              </w:rPr>
+              <w:t>cNûÏ</w:t>
+            </w:r>
+            <w:proofErr w:type="spellEnd"/>
+            <w:r>
+              <w:rPr>
+                <w:rFonts w:ascii="BRH Malayalam Extra" w:hAnsi="BRH Malayalam Extra" w:cs="BRH Devanagari Extra"/>
+                <w:color w:val="FF0000"/>
+                <w:sz w:val="34"/>
+                <w:szCs w:val="40"/>
+                <w:highlight w:val="yellow"/>
+              </w:rPr>
+              <w:t>–</w:t>
+            </w:r>
+            <w:proofErr w:type="spellStart"/>
+            <w:r>
+              <w:rPr>
+                <w:rFonts w:ascii="BRH Devanagari Extra" w:hAnsi="BRH Devanagari Extra" w:cs="BRH Devanagari Extra"/>
+                <w:sz w:val="40"/>
+                <w:szCs w:val="40"/>
+              </w:rPr>
+              <w:t>whÉïÈ</w:t>
+            </w:r>
+            <w:proofErr w:type="spellEnd"/>
+            <w:r>
+              <w:rPr>
+                <w:rFonts w:ascii="BRH Devanagari Extra" w:hAnsi="BRH Devanagari Extra" w:cs="BRH Devanagari Extra"/>
+                <w:sz w:val="40"/>
+                <w:szCs w:val="40"/>
+              </w:rPr>
+              <w:t xml:space="preserve"> </w:t>
+            </w:r>
+            <w:proofErr w:type="spellStart"/>
+            <w:r>
+              <w:rPr>
+                <w:rFonts w:ascii="BRH Devanagari Extra" w:hAnsi="BRH Devanagari Extra" w:cs="BRH Devanagari Extra"/>
+                <w:sz w:val="40"/>
+                <w:szCs w:val="40"/>
+              </w:rPr>
+              <w:t>mÉëÉ</w:t>
+            </w:r>
+            <w:proofErr w:type="spellEnd"/>
+            <w:r>
+              <w:rPr>
+                <w:rFonts w:ascii="BRH Malayalam Extra" w:hAnsi="BRH Malayalam Extra" w:cs="BRH Devanagari Extra"/>
+                <w:sz w:val="34"/>
+                <w:szCs w:val="40"/>
+              </w:rPr>
+              <w:t>–</w:t>
+            </w:r>
+            <w:proofErr w:type="spellStart"/>
+            <w:r>
+              <w:rPr>
+                <w:rFonts w:ascii="BRH Devanagari Extra" w:hAnsi="BRH Devanagari Extra" w:cs="BRH Devanagari Extra"/>
+                <w:sz w:val="40"/>
+                <w:szCs w:val="40"/>
+              </w:rPr>
+              <w:t>hÉÉ</w:t>
+            </w:r>
+            <w:proofErr w:type="spellEnd"/>
+          </w:p>
+        </w:tc>
+      </w:tr>
+      <w:tr>
+        <w:trPr>
           <w:trHeight w:val="1697"/>
         </w:trPr>
         <w:tc>
@@ -4691,6 +5510,7 @@
                 <w:sz w:val="28"/>
                 <w:szCs w:val="28"/>
               </w:rPr>
+              <w:lastRenderedPageBreak/>
               <w:t>TS 6.2.1</w:t>
             </w:r>
             <w:r>
@@ -6451,6 +7271,7 @@
                 <w:sz w:val="28"/>
                 <w:szCs w:val="28"/>
               </w:rPr>
+              <w:lastRenderedPageBreak/>
               <w:t xml:space="preserve">TS 6.2.8.4 – </w:t>
             </w:r>
             <w:proofErr w:type="spellStart"/>
@@ -7537,7 +8358,6 @@
                 <w:sz w:val="28"/>
                 <w:szCs w:val="28"/>
               </w:rPr>
-              <w:lastRenderedPageBreak/>
               <w:t>TS 6.2.8.5 – Padam</w:t>
             </w:r>
           </w:p>
@@ -8536,6 +9356,7 @@
                 <w:sz w:val="28"/>
                 <w:szCs w:val="28"/>
               </w:rPr>
+              <w:lastRenderedPageBreak/>
               <w:t>TS 6.2.10.6 – Padam</w:t>
             </w:r>
           </w:p>
@@ -9989,7 +10810,6 @@
                 <w:sz w:val="28"/>
                 <w:szCs w:val="28"/>
               </w:rPr>
-              <w:lastRenderedPageBreak/>
               <w:t>TS 6.2.10.7 – Padam</w:t>
             </w:r>
           </w:p>
@@ -11427,6 +12247,7 @@
                 <w:sz w:val="32"/>
                 <w:szCs w:val="32"/>
               </w:rPr>
+              <w:lastRenderedPageBreak/>
               <w:t xml:space="preserve">(it is </w:t>
             </w:r>
             <w:proofErr w:type="spellStart"/>
@@ -11468,6 +12289,7 @@
           <w:szCs w:val="32"/>
           <w:u w:val="single"/>
         </w:rPr>
+        <w:lastRenderedPageBreak/>
         <w:t>=================</w:t>
       </w:r>
     </w:p>
@@ -12651,6 +13473,7 @@
     <w:lsdException w:name="HTML Sample" w:semiHidden="1" w:unhideWhenUsed="1"/>
     <w:lsdException w:name="HTML Typewriter" w:semiHidden="1" w:unhideWhenUsed="1"/>
     <w:lsdException w:name="HTML Variable" w:semiHidden="1" w:unhideWhenUsed="1"/>
+    <w:lsdException w:name="Normal Table" w:semiHidden="1" w:unhideWhenUsed="1"/>
     <w:lsdException w:name="annotation subject" w:semiHidden="1" w:unhideWhenUsed="1"/>
     <w:lsdException w:name="No List" w:semiHidden="1" w:unhideWhenUsed="1"/>
     <w:lsdException w:name="Outline List 1" w:semiHidden="1" w:unhideWhenUsed="1"/>
@@ -12693,8 +13516,11 @@
     <w:lsdException w:name="Table Contemporary" w:semiHidden="1" w:unhideWhenUsed="1"/>
     <w:lsdException w:name="Table Elegant" w:semiHidden="1" w:unhideWhenUsed="1"/>
     <w:lsdException w:name="Table Professional" w:semiHidden="1" w:unhideWhenUsed="1"/>
+    <w:lsdException w:name="Table Subtle 1" w:semiHidden="1" w:unhideWhenUsed="1"/>
     <w:lsdException w:name="Table Subtle 2" w:semiHidden="1" w:unhideWhenUsed="1"/>
     <w:lsdException w:name="Table Web 1" w:semiHidden="1" w:unhideWhenUsed="1"/>
+    <w:lsdException w:name="Table Web 2" w:semiHidden="1" w:unhideWhenUsed="1"/>
+    <w:lsdException w:name="Table Web 3" w:semiHidden="1" w:unhideWhenUsed="1"/>
     <w:lsdException w:name="Balloon Text" w:semiHidden="1" w:unhideWhenUsed="1"/>
     <w:lsdException w:name="Table Grid" w:uiPriority="59"/>
     <w:lsdException w:name="Table Theme" w:semiHidden="1" w:unhideWhenUsed="1"/>

</xml_diff>